<commit_message>
Updating the project keyNotes
</commit_message>
<xml_diff>
--- a/docs/Kolyya_CICD_Project_2026.docx
+++ b/docs/Kolyya_CICD_Project_2026.docx
@@ -98,7 +98,7 @@
             </w:rPr>
             <w:fldChar w:fldCharType="separate"/>
           </w:r>
-          <w:hyperlink w:anchor="_Toc207900752" w:history="1">
+          <w:hyperlink w:anchor="_Toc218266017" w:history="1">
             <w:r>
               <w:rPr>
                 <w:rStyle w:val="Hyperlink"/>
@@ -145,7 +145,7 @@
                 <w:noProof/>
                 <w:webHidden/>
               </w:rPr>
-              <w:instrText xml:space="preserve"> PAGEREF _Toc207900752 \h </w:instrText>
+              <w:instrText xml:space="preserve"> PAGEREF _Toc218266017 \h </w:instrText>
             </w:r>
             <w:r>
               <w:rPr>
@@ -193,7 +193,7 @@
               <w14:ligatures w14:val="standardContextual"/>
             </w:rPr>
           </w:pPr>
-          <w:hyperlink w:anchor="_Toc207900753" w:history="1">
+          <w:hyperlink w:anchor="_Toc218266018" w:history="1">
             <w:r>
               <w:rPr>
                 <w:rStyle w:val="Hyperlink"/>
@@ -241,7 +241,7 @@
                 <w:noProof/>
                 <w:webHidden/>
               </w:rPr>
-              <w:instrText xml:space="preserve"> PAGEREF _Toc207900753 \h </w:instrText>
+              <w:instrText xml:space="preserve"> PAGEREF _Toc218266018 \h </w:instrText>
             </w:r>
             <w:r>
               <w:rPr>
@@ -289,7 +289,7 @@
               <w14:ligatures w14:val="standardContextual"/>
             </w:rPr>
           </w:pPr>
-          <w:hyperlink w:anchor="_Toc207900754" w:history="1">
+          <w:hyperlink w:anchor="_Toc218266019" w:history="1">
             <w:r>
               <w:rPr>
                 <w:rStyle w:val="Hyperlink"/>
@@ -337,7 +337,7 @@
                 <w:noProof/>
                 <w:webHidden/>
               </w:rPr>
-              <w:instrText xml:space="preserve"> PAGEREF _Toc207900754 \h </w:instrText>
+              <w:instrText xml:space="preserve"> PAGEREF _Toc218266019 \h </w:instrText>
             </w:r>
             <w:r>
               <w:rPr>
@@ -382,7 +382,7 @@
               <w14:ligatures w14:val="standardContextual"/>
             </w:rPr>
           </w:pPr>
-          <w:hyperlink w:anchor="_Toc207900755" w:history="1">
+          <w:hyperlink w:anchor="_Toc218266020" w:history="1">
             <w:r>
               <w:rPr>
                 <w:rStyle w:val="Hyperlink"/>
@@ -431,7 +431,7 @@
                 <w:noProof/>
                 <w:webHidden/>
               </w:rPr>
-              <w:instrText xml:space="preserve"> PAGEREF _Toc207900755 \h </w:instrText>
+              <w:instrText xml:space="preserve"> PAGEREF _Toc218266020 \h </w:instrText>
             </w:r>
             <w:r>
               <w:rPr>
@@ -476,7 +476,7 @@
               <w14:ligatures w14:val="standardContextual"/>
             </w:rPr>
           </w:pPr>
-          <w:hyperlink w:anchor="_Toc207900756" w:history="1">
+          <w:hyperlink w:anchor="_Toc218266021" w:history="1">
             <w:r>
               <w:rPr>
                 <w:rStyle w:val="Hyperlink"/>
@@ -525,7 +525,7 @@
                 <w:noProof/>
                 <w:webHidden/>
               </w:rPr>
-              <w:instrText xml:space="preserve"> PAGEREF _Toc207900756 \h </w:instrText>
+              <w:instrText xml:space="preserve"> PAGEREF _Toc218266021 \h </w:instrText>
             </w:r>
             <w:r>
               <w:rPr>
@@ -570,7 +570,7 @@
               <w14:ligatures w14:val="standardContextual"/>
             </w:rPr>
           </w:pPr>
-          <w:hyperlink w:anchor="_Toc207900757" w:history="1">
+          <w:hyperlink w:anchor="_Toc218266022" w:history="1">
             <w:r>
               <w:rPr>
                 <w:rStyle w:val="Hyperlink"/>
@@ -619,215 +619,7 @@
                 <w:noProof/>
                 <w:webHidden/>
               </w:rPr>
-              <w:instrText xml:space="preserve"> PAGEREF _Toc207900757 \h </w:instrText>
-            </w:r>
-            <w:r>
-              <w:rPr>
-                <w:noProof/>
-                <w:webHidden/>
-              </w:rPr>
-            </w:r>
-            <w:r>
-              <w:rPr>
-                <w:noProof/>
-                <w:webHidden/>
-              </w:rPr>
-              <w:fldChar w:fldCharType="separate"/>
-            </w:r>
-            <w:r>
-              <w:rPr>
-                <w:noProof/>
-                <w:webHidden/>
-              </w:rPr>
-              <w:t>2</w:t>
-            </w:r>
-            <w:r>
-              <w:rPr>
-                <w:noProof/>
-                <w:webHidden/>
-              </w:rPr>
-              <w:fldChar w:fldCharType="end"/>
-            </w:r>
-          </w:hyperlink>
-        </w:p>
-        <w:p>
-          <w:pPr>
-            <w:pStyle w:val="TOC1"/>
-            <w:tabs>
-              <w:tab w:val="left" w:pos="708"/>
-              <w:tab w:val="right" w:leader="dot" w:pos="10337"/>
-            </w:tabs>
-            <w:rPr>
-              <w:rFonts w:asciiTheme="minorHAnsi" w:eastAsiaTheme="minorEastAsia" w:hAnsiTheme="minorHAnsi" w:cstheme="minorBidi"/>
-              <w:b w:val="0"/>
-              <w:noProof/>
-              <w:kern w:val="2"/>
-              <w:sz w:val="24"/>
-              <w:szCs w:val="24"/>
-              <w:lang w:val="fr-CA" w:eastAsia="fr-CA"/>
-              <w14:ligatures w14:val="standardContextual"/>
-            </w:rPr>
-          </w:pPr>
-          <w:hyperlink w:anchor="_Toc207900758" w:history="1">
-            <w:r>
-              <w:rPr>
-                <w:rStyle w:val="Hyperlink"/>
-                <w:noProof/>
-              </w:rPr>
-              <w:t>2</w:t>
-            </w:r>
-            <w:r>
-              <w:rPr>
-                <w:rFonts w:asciiTheme="minorHAnsi" w:eastAsiaTheme="minorEastAsia" w:hAnsiTheme="minorHAnsi" w:cstheme="minorBidi"/>
-                <w:b w:val="0"/>
-                <w:noProof/>
-                <w:kern w:val="2"/>
-                <w:sz w:val="24"/>
-                <w:szCs w:val="24"/>
-                <w:lang w:val="fr-CA" w:eastAsia="fr-CA"/>
-                <w14:ligatures w14:val="standardContextual"/>
-              </w:rPr>
-              <w:tab/>
-            </w:r>
-            <w:r>
-              <w:rPr>
-                <w:rStyle w:val="Hyperlink"/>
-                <w:noProof/>
-              </w:rPr>
-              <w:t>INFRASTRUCTURES</w:t>
-            </w:r>
-            <w:r>
-              <w:rPr>
-                <w:noProof/>
-                <w:webHidden/>
-              </w:rPr>
-              <w:tab/>
-            </w:r>
-            <w:r>
-              <w:rPr>
-                <w:noProof/>
-                <w:webHidden/>
-              </w:rPr>
-              <w:fldChar w:fldCharType="begin"/>
-            </w:r>
-            <w:r>
-              <w:rPr>
-                <w:noProof/>
-                <w:webHidden/>
-              </w:rPr>
-              <w:instrText xml:space="preserve"> PAGEREF _Toc207900758 \h </w:instrText>
-            </w:r>
-            <w:r>
-              <w:rPr>
-                <w:noProof/>
-                <w:webHidden/>
-              </w:rPr>
-            </w:r>
-            <w:r>
-              <w:rPr>
-                <w:noProof/>
-                <w:webHidden/>
-              </w:rPr>
-              <w:fldChar w:fldCharType="separate"/>
-            </w:r>
-            <w:r>
-              <w:rPr>
-                <w:noProof/>
-                <w:webHidden/>
-              </w:rPr>
-              <w:t>2</w:t>
-            </w:r>
-            <w:r>
-              <w:rPr>
-                <w:noProof/>
-                <w:webHidden/>
-              </w:rPr>
-              <w:fldChar w:fldCharType="end"/>
-            </w:r>
-          </w:hyperlink>
-        </w:p>
-        <w:p>
-          <w:pPr>
-            <w:pStyle w:val="TOC2"/>
-            <w:tabs>
-              <w:tab w:val="left" w:pos="1416"/>
-              <w:tab w:val="right" w:leader="dot" w:pos="10337"/>
-            </w:tabs>
-            <w:rPr>
-              <w:rFonts w:asciiTheme="minorHAnsi" w:eastAsiaTheme="minorEastAsia" w:hAnsiTheme="minorHAnsi" w:cstheme="minorBidi"/>
-              <w:b w:val="0"/>
-              <w:noProof/>
-              <w:kern w:val="2"/>
-              <w:szCs w:val="24"/>
-              <w:lang w:val="fr-CA" w:eastAsia="fr-CA"/>
-              <w14:ligatures w14:val="standardContextual"/>
-            </w:rPr>
-          </w:pPr>
-          <w:hyperlink w:anchor="_Toc207900759" w:history="1">
-            <w:r>
-              <w:rPr>
-                <w:rStyle w:val="Hyperlink"/>
-                <w:noProof/>
-                <w:lang w:val="en-US"/>
-              </w:rPr>
-              <w:t>2.1</w:t>
-            </w:r>
-            <w:r>
-              <w:rPr>
-                <w:rFonts w:asciiTheme="minorHAnsi" w:eastAsiaTheme="minorEastAsia" w:hAnsiTheme="minorHAnsi" w:cstheme="minorBidi"/>
-                <w:b w:val="0"/>
-                <w:noProof/>
-                <w:kern w:val="2"/>
-                <w:szCs w:val="24"/>
-                <w:lang w:val="fr-CA" w:eastAsia="fr-CA"/>
-                <w14:ligatures w14:val="standardContextual"/>
-              </w:rPr>
-              <w:tab/>
-            </w:r>
-            <w:r>
-              <w:rPr>
-                <w:rStyle w:val="Hyperlink"/>
-                <w:noProof/>
-                <w:lang w:val="en-US"/>
-              </w:rPr>
-              <w:t>Generalit</w:t>
-            </w:r>
-            <w:r>
-              <w:rPr>
-                <w:rStyle w:val="Hyperlink"/>
-                <w:noProof/>
-                <w:lang w:val="fr-CA"/>
-              </w:rPr>
-              <w:t>é</w:t>
-            </w:r>
-            <w:r>
-              <w:rPr>
-                <w:rStyle w:val="Hyperlink"/>
-                <w:noProof/>
-                <w:lang w:val="en-US"/>
-              </w:rPr>
-              <w:t>s</w:t>
-            </w:r>
-            <w:r>
-              <w:rPr>
-                <w:noProof/>
-                <w:webHidden/>
-              </w:rPr>
-              <w:tab/>
-            </w:r>
-            <w:r>
-              <w:rPr>
-                <w:noProof/>
-                <w:webHidden/>
-              </w:rPr>
-              <w:fldChar w:fldCharType="begin"/>
-            </w:r>
-            <w:r>
-              <w:rPr>
-                <w:noProof/>
-                <w:webHidden/>
-              </w:rPr>
-              <w:instrText xml:space="preserve"> PAGEREF _Toc207900759 \h </w:instrText>
+              <w:instrText xml:space="preserve"> PAGEREF _Toc218266022 \h </w:instrText>
             </w:r>
             <w:r>
               <w:rPr>
@@ -872,14 +664,14 @@
               <w14:ligatures w14:val="standardContextual"/>
             </w:rPr>
           </w:pPr>
-          <w:hyperlink w:anchor="_Toc207900760" w:history="1">
+          <w:hyperlink w:anchor="_Toc218266023" w:history="1">
             <w:r>
               <w:rPr>
                 <w:rStyle w:val="Hyperlink"/>
                 <w:noProof/>
-                <w:lang w:val="en-US"/>
-              </w:rPr>
-              <w:t>2.1.1</w:t>
+                <w:lang w:val="fr-CA"/>
+              </w:rPr>
+              <w:t>1.2.4</w:t>
             </w:r>
             <w:r>
               <w:rPr>
@@ -898,9 +690,9 @@
               <w:rPr>
                 <w:rStyle w:val="Hyperlink"/>
                 <w:noProof/>
-                <w:lang w:val="en-US"/>
-              </w:rPr>
-              <w:t>Environnement Dev</w:t>
+                <w:lang w:val="fr-CA"/>
+              </w:rPr>
+              <w:t>Structure du dépôt et organisation du code</w:t>
             </w:r>
             <w:r>
               <w:rPr>
@@ -921,7 +713,7 @@
                 <w:noProof/>
                 <w:webHidden/>
               </w:rPr>
-              <w:instrText xml:space="preserve"> PAGEREF _Toc207900760 \h </w:instrText>
+              <w:instrText xml:space="preserve"> PAGEREF _Toc218266023 \h </w:instrText>
             </w:r>
             <w:r>
               <w:rPr>
@@ -968,14 +760,14 @@
               <w14:ligatures w14:val="standardContextual"/>
             </w:rPr>
           </w:pPr>
-          <w:hyperlink w:anchor="_Toc207900761" w:history="1">
+          <w:hyperlink w:anchor="_Toc218266024" w:history="1">
             <w:r>
               <w:rPr>
                 <w:rStyle w:val="Hyperlink"/>
                 <w:noProof/>
                 <w:lang w:val="fr-CA"/>
               </w:rPr>
-              <w:t>2.1.1.1</w:t>
+              <w:t>1.2.4.1</w:t>
             </w:r>
             <w:r>
               <w:rPr>
@@ -995,7 +787,7 @@
                 <w:noProof/>
                 <w:lang w:val="fr-CA"/>
               </w:rPr>
-              <w:t>Integrations continues</w:t>
+              <w:t>.github/workflows – Définition des pipelines CI/CD</w:t>
             </w:r>
             <w:r>
               <w:rPr>
@@ -1016,7 +808,7 @@
                 <w:noProof/>
                 <w:webHidden/>
               </w:rPr>
-              <w:instrText xml:space="preserve"> PAGEREF _Toc207900761 \h </w:instrText>
+              <w:instrText xml:space="preserve"> PAGEREF _Toc218266024 \h </w:instrText>
             </w:r>
             <w:r>
               <w:rPr>
@@ -1036,7 +828,7 @@
                 <w:noProof/>
                 <w:webHidden/>
               </w:rPr>
-              <w:t>2</w:t>
+              <w:t>3</w:t>
             </w:r>
             <w:r>
               <w:rPr>
@@ -1063,14 +855,14 @@
               <w14:ligatures w14:val="standardContextual"/>
             </w:rPr>
           </w:pPr>
-          <w:hyperlink w:anchor="_Toc207900762" w:history="1">
+          <w:hyperlink w:anchor="_Toc218266025" w:history="1">
             <w:r>
               <w:rPr>
                 <w:rStyle w:val="Hyperlink"/>
                 <w:noProof/>
-                <w:lang w:val="fr-CA"/>
-              </w:rPr>
-              <w:t>2.1.1.2</w:t>
+                <w:lang w:val="en-US"/>
+              </w:rPr>
+              <w:t>1.2.4.2</w:t>
             </w:r>
             <w:r>
               <w:rPr>
@@ -1088,9 +880,9 @@
               <w:rPr>
                 <w:rStyle w:val="Hyperlink"/>
                 <w:noProof/>
-                <w:lang w:val="fr-CA"/>
-              </w:rPr>
-              <w:t>Serveur Dev</w:t>
+                <w:lang w:val="en-US"/>
+              </w:rPr>
+              <w:t>backEnd – API .NET + Tests unitaires</w:t>
             </w:r>
             <w:r>
               <w:rPr>
@@ -1111,7 +903,7 @@
                 <w:noProof/>
                 <w:webHidden/>
               </w:rPr>
-              <w:instrText xml:space="preserve"> PAGEREF _Toc207900762 \h </w:instrText>
+              <w:instrText xml:space="preserve"> PAGEREF _Toc218266025 \h </w:instrText>
             </w:r>
             <w:r>
               <w:rPr>
@@ -1131,7 +923,7 @@
                 <w:noProof/>
                 <w:webHidden/>
               </w:rPr>
-              <w:t>3</w:t>
+              <w:t>4</w:t>
             </w:r>
             <w:r>
               <w:rPr>
@@ -1144,10 +936,12 @@
         </w:p>
         <w:p>
           <w:pPr>
-            <w:pStyle w:val="TOC3"/>
+            <w:pStyle w:val="TOC4"/>
+            <w:tabs>
+              <w:tab w:val="left" w:pos="2329"/>
+            </w:tabs>
             <w:rPr>
               <w:rFonts w:asciiTheme="minorHAnsi" w:eastAsiaTheme="minorEastAsia" w:hAnsiTheme="minorHAnsi" w:cstheme="minorBidi"/>
-              <w:b w:val="0"/>
               <w:noProof/>
               <w:kern w:val="2"/>
               <w:sz w:val="24"/>
@@ -1156,19 +950,18 @@
               <w14:ligatures w14:val="standardContextual"/>
             </w:rPr>
           </w:pPr>
-          <w:hyperlink w:anchor="_Toc207900763" w:history="1">
+          <w:hyperlink w:anchor="_Toc218266026" w:history="1">
             <w:r>
               <w:rPr>
                 <w:rStyle w:val="Hyperlink"/>
                 <w:noProof/>
-                <w:lang w:val="en-US"/>
-              </w:rPr>
-              <w:t>2.1.2</w:t>
+                <w:lang w:val="fr-CA"/>
+              </w:rPr>
+              <w:t>1.2.4.3</w:t>
             </w:r>
             <w:r>
               <w:rPr>
                 <w:rFonts w:asciiTheme="minorHAnsi" w:eastAsiaTheme="minorEastAsia" w:hAnsiTheme="minorHAnsi" w:cstheme="minorBidi"/>
-                <w:b w:val="0"/>
                 <w:noProof/>
                 <w:kern w:val="2"/>
                 <w:sz w:val="24"/>
@@ -1182,9 +975,9 @@
               <w:rPr>
                 <w:rStyle w:val="Hyperlink"/>
                 <w:noProof/>
-                <w:lang w:val="en-US"/>
-              </w:rPr>
-              <w:t>Environnement Test</w:t>
+                <w:lang w:val="fr-CA"/>
+              </w:rPr>
+              <w:t>frontEnd – Application React ou Angular</w:t>
             </w:r>
             <w:r>
               <w:rPr>
@@ -1205,7 +998,7 @@
                 <w:noProof/>
                 <w:webHidden/>
               </w:rPr>
-              <w:instrText xml:space="preserve"> PAGEREF _Toc207900763 \h </w:instrText>
+              <w:instrText xml:space="preserve"> PAGEREF _Toc218266026 \h </w:instrText>
             </w:r>
             <w:r>
               <w:rPr>
@@ -1225,7 +1018,7 @@
                 <w:noProof/>
                 <w:webHidden/>
               </w:rPr>
-              <w:t>3</w:t>
+              <w:t>4</w:t>
             </w:r>
             <w:r>
               <w:rPr>
@@ -1238,10 +1031,12 @@
         </w:p>
         <w:p>
           <w:pPr>
-            <w:pStyle w:val="TOC3"/>
+            <w:pStyle w:val="TOC4"/>
+            <w:tabs>
+              <w:tab w:val="left" w:pos="2329"/>
+            </w:tabs>
             <w:rPr>
               <w:rFonts w:asciiTheme="minorHAnsi" w:eastAsiaTheme="minorEastAsia" w:hAnsiTheme="minorHAnsi" w:cstheme="minorBidi"/>
-              <w:b w:val="0"/>
               <w:noProof/>
               <w:kern w:val="2"/>
               <w:sz w:val="24"/>
@@ -1250,19 +1045,18 @@
               <w14:ligatures w14:val="standardContextual"/>
             </w:rPr>
           </w:pPr>
-          <w:hyperlink w:anchor="_Toc207900764" w:history="1">
+          <w:hyperlink w:anchor="_Toc218266027" w:history="1">
             <w:r>
               <w:rPr>
                 <w:rStyle w:val="Hyperlink"/>
                 <w:noProof/>
-                <w:lang w:val="en-US"/>
-              </w:rPr>
-              <w:t>2.1.3</w:t>
+                <w:lang w:val="fr-CA"/>
+              </w:rPr>
+              <w:t>1.2.4.4</w:t>
             </w:r>
             <w:r>
               <w:rPr>
                 <w:rFonts w:asciiTheme="minorHAnsi" w:eastAsiaTheme="minorEastAsia" w:hAnsiTheme="minorHAnsi" w:cstheme="minorBidi"/>
-                <w:b w:val="0"/>
                 <w:noProof/>
                 <w:kern w:val="2"/>
                 <w:sz w:val="24"/>
@@ -1276,9 +1070,9 @@
               <w:rPr>
                 <w:rStyle w:val="Hyperlink"/>
                 <w:noProof/>
-                <w:lang w:val="en-US"/>
-              </w:rPr>
-              <w:t>Environnement Prod</w:t>
+                <w:lang w:val="fr-CA"/>
+              </w:rPr>
+              <w:t>infra – Configuration d’environnement</w:t>
             </w:r>
             <w:r>
               <w:rPr>
@@ -1299,7 +1093,7 @@
                 <w:noProof/>
                 <w:webHidden/>
               </w:rPr>
-              <w:instrText xml:space="preserve"> PAGEREF _Toc207900764 \h </w:instrText>
+              <w:instrText xml:space="preserve"> PAGEREF _Toc218266027 \h </w:instrText>
             </w:r>
             <w:r>
               <w:rPr>
@@ -1319,7 +1113,387 @@
                 <w:noProof/>
                 <w:webHidden/>
               </w:rPr>
-              <w:t>3</w:t>
+              <w:t>4</w:t>
+            </w:r>
+            <w:r>
+              <w:rPr>
+                <w:noProof/>
+                <w:webHidden/>
+              </w:rPr>
+              <w:fldChar w:fldCharType="end"/>
+            </w:r>
+          </w:hyperlink>
+        </w:p>
+        <w:p>
+          <w:pPr>
+            <w:pStyle w:val="TOC4"/>
+            <w:tabs>
+              <w:tab w:val="left" w:pos="2329"/>
+            </w:tabs>
+            <w:rPr>
+              <w:rFonts w:asciiTheme="minorHAnsi" w:eastAsiaTheme="minorEastAsia" w:hAnsiTheme="minorHAnsi" w:cstheme="minorBidi"/>
+              <w:noProof/>
+              <w:kern w:val="2"/>
+              <w:sz w:val="24"/>
+              <w:szCs w:val="24"/>
+              <w:lang w:val="fr-CA" w:eastAsia="fr-CA"/>
+              <w14:ligatures w14:val="standardContextual"/>
+            </w:rPr>
+          </w:pPr>
+          <w:hyperlink w:anchor="_Toc218266028" w:history="1">
+            <w:r>
+              <w:rPr>
+                <w:rStyle w:val="Hyperlink"/>
+                <w:noProof/>
+                <w:lang w:val="fr-CA"/>
+              </w:rPr>
+              <w:t>1.2.4.5</w:t>
+            </w:r>
+            <w:r>
+              <w:rPr>
+                <w:rFonts w:asciiTheme="minorHAnsi" w:eastAsiaTheme="minorEastAsia" w:hAnsiTheme="minorHAnsi" w:cstheme="minorBidi"/>
+                <w:noProof/>
+                <w:kern w:val="2"/>
+                <w:sz w:val="24"/>
+                <w:szCs w:val="24"/>
+                <w:lang w:val="fr-CA" w:eastAsia="fr-CA"/>
+                <w14:ligatures w14:val="standardContextual"/>
+              </w:rPr>
+              <w:tab/>
+            </w:r>
+            <w:r>
+              <w:rPr>
+                <w:rStyle w:val="Hyperlink"/>
+                <w:noProof/>
+                <w:lang w:val="fr-CA"/>
+              </w:rPr>
+              <w:t>docs – Documentation technique</w:t>
+            </w:r>
+            <w:r>
+              <w:rPr>
+                <w:noProof/>
+                <w:webHidden/>
+              </w:rPr>
+              <w:tab/>
+            </w:r>
+            <w:r>
+              <w:rPr>
+                <w:noProof/>
+                <w:webHidden/>
+              </w:rPr>
+              <w:fldChar w:fldCharType="begin"/>
+            </w:r>
+            <w:r>
+              <w:rPr>
+                <w:noProof/>
+                <w:webHidden/>
+              </w:rPr>
+              <w:instrText xml:space="preserve"> PAGEREF _Toc218266028 \h </w:instrText>
+            </w:r>
+            <w:r>
+              <w:rPr>
+                <w:noProof/>
+                <w:webHidden/>
+              </w:rPr>
+            </w:r>
+            <w:r>
+              <w:rPr>
+                <w:noProof/>
+                <w:webHidden/>
+              </w:rPr>
+              <w:fldChar w:fldCharType="separate"/>
+            </w:r>
+            <w:r>
+              <w:rPr>
+                <w:noProof/>
+                <w:webHidden/>
+              </w:rPr>
+              <w:t>4</w:t>
+            </w:r>
+            <w:r>
+              <w:rPr>
+                <w:noProof/>
+                <w:webHidden/>
+              </w:rPr>
+              <w:fldChar w:fldCharType="end"/>
+            </w:r>
+          </w:hyperlink>
+        </w:p>
+        <w:p>
+          <w:pPr>
+            <w:pStyle w:val="TOC4"/>
+            <w:tabs>
+              <w:tab w:val="left" w:pos="2329"/>
+            </w:tabs>
+            <w:rPr>
+              <w:rFonts w:asciiTheme="minorHAnsi" w:eastAsiaTheme="minorEastAsia" w:hAnsiTheme="minorHAnsi" w:cstheme="minorBidi"/>
+              <w:noProof/>
+              <w:kern w:val="2"/>
+              <w:sz w:val="24"/>
+              <w:szCs w:val="24"/>
+              <w:lang w:val="fr-CA" w:eastAsia="fr-CA"/>
+              <w14:ligatures w14:val="standardContextual"/>
+            </w:rPr>
+          </w:pPr>
+          <w:hyperlink w:anchor="_Toc218266029" w:history="1">
+            <w:r>
+              <w:rPr>
+                <w:rStyle w:val="Hyperlink"/>
+                <w:noProof/>
+                <w:lang w:val="fr-CA"/>
+              </w:rPr>
+              <w:t>1.2.4.6</w:t>
+            </w:r>
+            <w:r>
+              <w:rPr>
+                <w:rFonts w:asciiTheme="minorHAnsi" w:eastAsiaTheme="minorEastAsia" w:hAnsiTheme="minorHAnsi" w:cstheme="minorBidi"/>
+                <w:noProof/>
+                <w:kern w:val="2"/>
+                <w:sz w:val="24"/>
+                <w:szCs w:val="24"/>
+                <w:lang w:val="fr-CA" w:eastAsia="fr-CA"/>
+                <w14:ligatures w14:val="standardContextual"/>
+              </w:rPr>
+              <w:tab/>
+            </w:r>
+            <w:r>
+              <w:rPr>
+                <w:rStyle w:val="Hyperlink"/>
+                <w:noProof/>
+                <w:lang w:val="fr-CA"/>
+              </w:rPr>
+              <w:t>.gitignore – Fichiers ignorés par Git</w:t>
+            </w:r>
+            <w:r>
+              <w:rPr>
+                <w:noProof/>
+                <w:webHidden/>
+              </w:rPr>
+              <w:tab/>
+            </w:r>
+            <w:r>
+              <w:rPr>
+                <w:noProof/>
+                <w:webHidden/>
+              </w:rPr>
+              <w:fldChar w:fldCharType="begin"/>
+            </w:r>
+            <w:r>
+              <w:rPr>
+                <w:noProof/>
+                <w:webHidden/>
+              </w:rPr>
+              <w:instrText xml:space="preserve"> PAGEREF _Toc218266029 \h </w:instrText>
+            </w:r>
+            <w:r>
+              <w:rPr>
+                <w:noProof/>
+                <w:webHidden/>
+              </w:rPr>
+            </w:r>
+            <w:r>
+              <w:rPr>
+                <w:noProof/>
+                <w:webHidden/>
+              </w:rPr>
+              <w:fldChar w:fldCharType="separate"/>
+            </w:r>
+            <w:r>
+              <w:rPr>
+                <w:noProof/>
+                <w:webHidden/>
+              </w:rPr>
+              <w:t>4</w:t>
+            </w:r>
+            <w:r>
+              <w:rPr>
+                <w:noProof/>
+                <w:webHidden/>
+              </w:rPr>
+              <w:fldChar w:fldCharType="end"/>
+            </w:r>
+          </w:hyperlink>
+        </w:p>
+        <w:p>
+          <w:pPr>
+            <w:pStyle w:val="TOC4"/>
+            <w:tabs>
+              <w:tab w:val="left" w:pos="2329"/>
+            </w:tabs>
+            <w:rPr>
+              <w:rFonts w:asciiTheme="minorHAnsi" w:eastAsiaTheme="minorEastAsia" w:hAnsiTheme="minorHAnsi" w:cstheme="minorBidi"/>
+              <w:noProof/>
+              <w:kern w:val="2"/>
+              <w:sz w:val="24"/>
+              <w:szCs w:val="24"/>
+              <w:lang w:val="fr-CA" w:eastAsia="fr-CA"/>
+              <w14:ligatures w14:val="standardContextual"/>
+            </w:rPr>
+          </w:pPr>
+          <w:hyperlink w:anchor="_Toc218266030" w:history="1">
+            <w:r>
+              <w:rPr>
+                <w:rStyle w:val="Hyperlink"/>
+                <w:noProof/>
+                <w:lang w:val="fr-CA"/>
+              </w:rPr>
+              <w:t>1.2.4.7</w:t>
+            </w:r>
+            <w:r>
+              <w:rPr>
+                <w:rFonts w:asciiTheme="minorHAnsi" w:eastAsiaTheme="minorEastAsia" w:hAnsiTheme="minorHAnsi" w:cstheme="minorBidi"/>
+                <w:noProof/>
+                <w:kern w:val="2"/>
+                <w:sz w:val="24"/>
+                <w:szCs w:val="24"/>
+                <w:lang w:val="fr-CA" w:eastAsia="fr-CA"/>
+                <w14:ligatures w14:val="standardContextual"/>
+              </w:rPr>
+              <w:tab/>
+            </w:r>
+            <w:r>
+              <w:rPr>
+                <w:rStyle w:val="Hyperlink"/>
+                <w:noProof/>
+                <w:lang w:val="fr-CA"/>
+              </w:rPr>
+              <w:t>docker-compose.yml – Orchestration multi-conteneurs</w:t>
+            </w:r>
+            <w:r>
+              <w:rPr>
+                <w:noProof/>
+                <w:webHidden/>
+              </w:rPr>
+              <w:tab/>
+            </w:r>
+            <w:r>
+              <w:rPr>
+                <w:noProof/>
+                <w:webHidden/>
+              </w:rPr>
+              <w:fldChar w:fldCharType="begin"/>
+            </w:r>
+            <w:r>
+              <w:rPr>
+                <w:noProof/>
+                <w:webHidden/>
+              </w:rPr>
+              <w:instrText xml:space="preserve"> PAGEREF _Toc218266030 \h </w:instrText>
+            </w:r>
+            <w:r>
+              <w:rPr>
+                <w:noProof/>
+                <w:webHidden/>
+              </w:rPr>
+            </w:r>
+            <w:r>
+              <w:rPr>
+                <w:noProof/>
+                <w:webHidden/>
+              </w:rPr>
+              <w:fldChar w:fldCharType="separate"/>
+            </w:r>
+            <w:r>
+              <w:rPr>
+                <w:noProof/>
+                <w:webHidden/>
+              </w:rPr>
+              <w:t>4</w:t>
+            </w:r>
+            <w:r>
+              <w:rPr>
+                <w:noProof/>
+                <w:webHidden/>
+              </w:rPr>
+              <w:fldChar w:fldCharType="end"/>
+            </w:r>
+          </w:hyperlink>
+        </w:p>
+        <w:p>
+          <w:pPr>
+            <w:pStyle w:val="TOC4"/>
+            <w:tabs>
+              <w:tab w:val="left" w:pos="2329"/>
+            </w:tabs>
+            <w:rPr>
+              <w:rFonts w:asciiTheme="minorHAnsi" w:eastAsiaTheme="minorEastAsia" w:hAnsiTheme="minorHAnsi" w:cstheme="minorBidi"/>
+              <w:noProof/>
+              <w:kern w:val="2"/>
+              <w:sz w:val="24"/>
+              <w:szCs w:val="24"/>
+              <w:lang w:val="fr-CA" w:eastAsia="fr-CA"/>
+              <w14:ligatures w14:val="standardContextual"/>
+            </w:rPr>
+          </w:pPr>
+          <w:hyperlink w:anchor="_Toc218266031" w:history="1">
+            <w:r>
+              <w:rPr>
+                <w:rStyle w:val="Hyperlink"/>
+                <w:noProof/>
+                <w:lang w:val="fr-CA"/>
+              </w:rPr>
+              <w:t>1.2.4.8</w:t>
+            </w:r>
+            <w:r>
+              <w:rPr>
+                <w:rFonts w:asciiTheme="minorHAnsi" w:eastAsiaTheme="minorEastAsia" w:hAnsiTheme="minorHAnsi" w:cstheme="minorBidi"/>
+                <w:noProof/>
+                <w:kern w:val="2"/>
+                <w:sz w:val="24"/>
+                <w:szCs w:val="24"/>
+                <w:lang w:val="fr-CA" w:eastAsia="fr-CA"/>
+                <w14:ligatures w14:val="standardContextual"/>
+              </w:rPr>
+              <w:tab/>
+            </w:r>
+            <w:r>
+              <w:rPr>
+                <w:rStyle w:val="Hyperlink"/>
+                <w:noProof/>
+                <w:lang w:val="fr-CA"/>
+              </w:rPr>
+              <w:t>README.md – Introduction au projet</w:t>
+            </w:r>
+            <w:r>
+              <w:rPr>
+                <w:noProof/>
+                <w:webHidden/>
+              </w:rPr>
+              <w:tab/>
+            </w:r>
+            <w:r>
+              <w:rPr>
+                <w:noProof/>
+                <w:webHidden/>
+              </w:rPr>
+              <w:fldChar w:fldCharType="begin"/>
+            </w:r>
+            <w:r>
+              <w:rPr>
+                <w:noProof/>
+                <w:webHidden/>
+              </w:rPr>
+              <w:instrText xml:space="preserve"> PAGEREF _Toc218266031 \h </w:instrText>
+            </w:r>
+            <w:r>
+              <w:rPr>
+                <w:noProof/>
+                <w:webHidden/>
+              </w:rPr>
+            </w:r>
+            <w:r>
+              <w:rPr>
+                <w:noProof/>
+                <w:webHidden/>
+              </w:rPr>
+              <w:fldChar w:fldCharType="separate"/>
+            </w:r>
+            <w:r>
+              <w:rPr>
+                <w:noProof/>
+                <w:webHidden/>
+              </w:rPr>
+              <w:t>5</w:t>
             </w:r>
             <w:r>
               <w:rPr>
@@ -1507,28 +1681,20 @@
       <w:pPr>
         <w:pStyle w:val="Heading1"/>
       </w:pPr>
-      <w:bookmarkStart w:id="0" w:name="_Toc207900752"/>
-      <w:r>
-        <w:lastRenderedPageBreak/>
+      <w:bookmarkStart w:id="0" w:name="_Toc218266017"/>
+      <w:r>
         <w:t>GENERALITES</w:t>
       </w:r>
       <w:bookmarkEnd w:id="0"/>
     </w:p>
     <w:p>
       <w:pPr>
-        <w:rPr>
-          <w:lang w:val="fr-CA"/>
-        </w:rPr>
-      </w:pPr>
-    </w:p>
-    <w:p>
-      <w:pPr>
         <w:pStyle w:val="Heading2"/>
         <w:rPr>
           <w:lang w:val="fr-CA"/>
         </w:rPr>
       </w:pPr>
-      <w:bookmarkStart w:id="1" w:name="_Toc207900753"/>
+      <w:bookmarkStart w:id="1" w:name="_Toc218266018"/>
       <w:r>
         <w:rPr>
           <w:lang w:val="fr-CA"/>
@@ -1711,7 +1877,7 @@
           <w:lang w:val="fr-CA"/>
         </w:rPr>
       </w:pPr>
-      <w:bookmarkStart w:id="2" w:name="_Toc207900754"/>
+      <w:bookmarkStart w:id="2" w:name="_Toc218266019"/>
       <w:r>
         <w:rPr>
           <w:lang w:val="fr-CA"/>
@@ -1740,7 +1906,7 @@
           <w:lang w:val="fr-CA"/>
         </w:rPr>
       </w:pPr>
-      <w:bookmarkStart w:id="3" w:name="_Toc207900755"/>
+      <w:bookmarkStart w:id="3" w:name="_Toc218266020"/>
       <w:r>
         <w:rPr>
           <w:lang w:val="fr-CA"/>
@@ -1810,7 +1976,7 @@
           <w:lang w:val="en-US"/>
         </w:rPr>
       </w:pPr>
-      <w:bookmarkStart w:id="4" w:name="_Toc207900756"/>
+      <w:bookmarkStart w:id="4" w:name="_Toc218266021"/>
       <w:r>
         <w:rPr>
           <w:lang w:val="en-US"/>
@@ -1892,7 +2058,7 @@
           <w:lang w:val="fr-CA"/>
         </w:rPr>
       </w:pPr>
-      <w:bookmarkStart w:id="5" w:name="_Toc207900757"/>
+      <w:bookmarkStart w:id="5" w:name="_Toc218266022"/>
       <w:r>
         <w:rPr>
           <w:lang w:val="fr-CA"/>
@@ -1960,10 +2126,1684 @@
         <w:br/>
       </w:r>
     </w:p>
+    <w:p>
+      <w:pPr>
+        <w:pStyle w:val="Heading3"/>
+        <w:rPr>
+          <w:lang w:val="fr-CA"/>
+        </w:rPr>
+      </w:pPr>
+      <w:bookmarkStart w:id="6" w:name="_Toc218266023"/>
+      <w:r>
+        <w:rPr>
+          <w:lang w:val="fr-CA"/>
+        </w:rPr>
+        <w:t>Structure du dépôt et organisation du code</w:t>
+      </w:r>
+      <w:bookmarkEnd w:id="6"/>
+    </w:p>
+    <w:p>
+      <w:r>
+        <w:t>Le dépôt GitHub est structuré de manière à bien séparer les différentes couches de l’application :</w:t>
+      </w:r>
+    </w:p>
+    <w:p>
+      <w:pPr>
+        <w:rPr>
+          <w:lang w:val="fr-CA"/>
+        </w:rPr>
+      </w:pPr>
+    </w:p>
+    <w:p>
+      <w:pPr>
+        <w:rPr>
+          <w:lang w:val="fr-CA"/>
+        </w:rPr>
+      </w:pPr>
+      <w:r>
+        <w:rPr>
+          <w:b/>
+          <w:bCs/>
+          <w:lang w:val="fr-CA"/>
+        </w:rPr>
+        <w:t>/.</w:t>
+      </w:r>
+      <w:proofErr w:type="spellStart"/>
+      <w:r>
+        <w:rPr>
+          <w:b/>
+          <w:bCs/>
+          <w:lang w:val="fr-CA"/>
+        </w:rPr>
+        <w:t>github</w:t>
+      </w:r>
+      <w:proofErr w:type="spellEnd"/>
+      <w:r>
+        <w:rPr>
+          <w:b/>
+          <w:bCs/>
+          <w:lang w:val="fr-CA"/>
+        </w:rPr>
+        <w:t>/workflows</w:t>
+      </w:r>
+      <w:r>
+        <w:rPr>
+          <w:lang w:val="fr-CA"/>
+        </w:rPr>
+        <w:t xml:space="preserve">    → Contient les pipelines CI/CD</w:t>
+      </w:r>
+    </w:p>
+    <w:p>
+      <w:pPr>
+        <w:rPr>
+          <w:lang w:val="fr-CA"/>
+        </w:rPr>
+      </w:pPr>
+      <w:r>
+        <w:rPr>
+          <w:b/>
+          <w:bCs/>
+          <w:lang w:val="fr-CA"/>
+        </w:rPr>
+        <w:t>/</w:t>
+      </w:r>
+      <w:proofErr w:type="spellStart"/>
+      <w:r>
+        <w:rPr>
+          <w:b/>
+          <w:bCs/>
+          <w:lang w:val="fr-CA"/>
+        </w:rPr>
+        <w:t>backEnd</w:t>
+      </w:r>
+      <w:proofErr w:type="spellEnd"/>
+      <w:r>
+        <w:rPr>
+          <w:lang w:val="fr-CA"/>
+        </w:rPr>
+        <w:t xml:space="preserve">              </w:t>
+      </w:r>
+      <w:r>
+        <w:rPr>
+          <w:lang w:val="fr-CA"/>
+        </w:rPr>
+        <w:t xml:space="preserve">      </w:t>
+      </w:r>
+      <w:r>
+        <w:rPr>
+          <w:lang w:val="fr-CA"/>
+        </w:rPr>
+        <w:t>→ Contient l’API en .NET</w:t>
+      </w:r>
+    </w:p>
+    <w:p>
+      <w:pPr>
+        <w:rPr>
+          <w:lang w:val="fr-CA"/>
+        </w:rPr>
+      </w:pPr>
+      <w:r>
+        <w:rPr>
+          <w:b/>
+          <w:bCs/>
+          <w:lang w:val="fr-CA"/>
+        </w:rPr>
+        <w:t>/</w:t>
+      </w:r>
+      <w:proofErr w:type="spellStart"/>
+      <w:r>
+        <w:rPr>
+          <w:b/>
+          <w:bCs/>
+          <w:lang w:val="fr-CA"/>
+        </w:rPr>
+        <w:t>frontEnd</w:t>
+      </w:r>
+      <w:proofErr w:type="spellEnd"/>
+      <w:r>
+        <w:rPr>
+          <w:lang w:val="fr-CA"/>
+        </w:rPr>
+        <w:t xml:space="preserve">            </w:t>
+      </w:r>
+      <w:r>
+        <w:rPr>
+          <w:lang w:val="fr-CA"/>
+        </w:rPr>
+        <w:t xml:space="preserve">        </w:t>
+      </w:r>
+      <w:r>
+        <w:rPr>
+          <w:lang w:val="fr-CA"/>
+        </w:rPr>
+        <w:t>→ Contient les interfaces utilisateurs (</w:t>
+      </w:r>
+      <w:proofErr w:type="spellStart"/>
+      <w:r>
+        <w:rPr>
+          <w:lang w:val="fr-CA"/>
+        </w:rPr>
+        <w:t>ReactJS</w:t>
+      </w:r>
+      <w:proofErr w:type="spellEnd"/>
+      <w:r>
+        <w:rPr>
+          <w:lang w:val="fr-CA"/>
+        </w:rPr>
+        <w:t xml:space="preserve"> ou </w:t>
+      </w:r>
+      <w:proofErr w:type="spellStart"/>
+      <w:r>
+        <w:rPr>
+          <w:lang w:val="fr-CA"/>
+        </w:rPr>
+        <w:t>Angular</w:t>
+      </w:r>
+      <w:proofErr w:type="spellEnd"/>
+      <w:r>
+        <w:rPr>
+          <w:lang w:val="fr-CA"/>
+        </w:rPr>
+        <w:t>)</w:t>
+      </w:r>
+    </w:p>
+    <w:p>
+      <w:pPr>
+        <w:rPr>
+          <w:lang w:val="fr-CA"/>
+        </w:rPr>
+      </w:pPr>
+      <w:r>
+        <w:rPr>
+          <w:b/>
+          <w:bCs/>
+          <w:lang w:val="fr-CA"/>
+        </w:rPr>
+        <w:t>/infra</w:t>
+      </w:r>
+      <w:r>
+        <w:rPr>
+          <w:lang w:val="fr-CA"/>
+        </w:rPr>
+        <w:t xml:space="preserve">               </w:t>
+      </w:r>
+      <w:r>
+        <w:rPr>
+          <w:lang w:val="fr-CA"/>
+        </w:rPr>
+        <w:t xml:space="preserve">           </w:t>
+      </w:r>
+      <w:r>
+        <w:rPr>
+          <w:lang w:val="fr-CA"/>
+        </w:rPr>
+        <w:t xml:space="preserve"> → Contient les scripts d’infrastructure (</w:t>
+      </w:r>
+      <w:r>
+        <w:rPr>
+          <w:lang w:val="fr-CA"/>
+        </w:rPr>
+        <w:t>les variables d’</w:t>
+      </w:r>
+      <w:proofErr w:type="spellStart"/>
+      <w:r>
+        <w:rPr>
+          <w:lang w:val="fr-CA"/>
+        </w:rPr>
+        <w:t>Env</w:t>
+      </w:r>
+      <w:proofErr w:type="spellEnd"/>
+      <w:r>
+        <w:rPr>
+          <w:lang w:val="fr-CA"/>
+        </w:rPr>
+        <w:t xml:space="preserve">, </w:t>
+      </w:r>
+      <w:proofErr w:type="spellStart"/>
+      <w:r>
+        <w:rPr>
+          <w:lang w:val="fr-CA"/>
+        </w:rPr>
+        <w:t>nginx</w:t>
+      </w:r>
+      <w:proofErr w:type="spellEnd"/>
+      <w:r>
+        <w:rPr>
+          <w:lang w:val="fr-CA"/>
+        </w:rPr>
+        <w:t xml:space="preserve"> si besoin, </w:t>
+      </w:r>
+      <w:r>
+        <w:rPr>
+          <w:lang w:val="fr-CA"/>
+        </w:rPr>
+        <w:t>etc.)</w:t>
+      </w:r>
+    </w:p>
+    <w:p>
+      <w:pPr>
+        <w:rPr>
+          <w:lang w:val="fr-CA"/>
+        </w:rPr>
+      </w:pPr>
+      <w:r>
+        <w:rPr>
+          <w:b/>
+          <w:bCs/>
+          <w:lang w:val="fr-CA"/>
+        </w:rPr>
+        <w:t>/docs</w:t>
+      </w:r>
+      <w:r>
+        <w:rPr>
+          <w:lang w:val="fr-CA"/>
+        </w:rPr>
+        <w:t xml:space="preserve">            </w:t>
+      </w:r>
+      <w:r>
+        <w:rPr>
+          <w:lang w:val="fr-CA"/>
+        </w:rPr>
+        <w:t xml:space="preserve">          </w:t>
+      </w:r>
+      <w:r>
+        <w:rPr>
+          <w:lang w:val="fr-CA"/>
+        </w:rPr>
+        <w:t xml:space="preserve">    → Contient la documentation technique</w:t>
+      </w:r>
+    </w:p>
+    <w:p>
+      <w:pPr>
+        <w:rPr>
+          <w:lang w:val="fr-CA"/>
+        </w:rPr>
+      </w:pPr>
+    </w:p>
+    <w:p>
+      <w:pPr>
+        <w:rPr>
+          <w:lang w:val="fr-CA"/>
+        </w:rPr>
+      </w:pPr>
+      <w:r>
+        <w:rPr>
+          <w:lang w:val="fr-CA"/>
+        </w:rPr>
+        <w:lastRenderedPageBreak/>
+        <w:drawing>
+          <wp:inline distT="0" distB="0" distL="0" distR="0" wp14:anchorId="13AFA6E1" wp14:editId="54A1BB29">
+            <wp:extent cx="2026920" cy="1743338"/>
+            <wp:effectExtent l="0" t="0" r="0" b="9525"/>
+            <wp:docPr id="1970768146" name="Picture 1"/>
+            <wp:cNvGraphicFramePr>
+              <a:graphicFrameLocks xmlns:a="http://schemas.openxmlformats.org/drawingml/2006/main" noChangeAspect="1"/>
+            </wp:cNvGraphicFramePr>
+            <a:graphic xmlns:a="http://schemas.openxmlformats.org/drawingml/2006/main">
+              <a:graphicData uri="http://schemas.openxmlformats.org/drawingml/2006/picture">
+                <pic:pic xmlns:pic="http://schemas.openxmlformats.org/drawingml/2006/picture">
+                  <pic:nvPicPr>
+                    <pic:cNvPr id="1970768146" name=""/>
+                    <pic:cNvPicPr/>
+                  </pic:nvPicPr>
+                  <pic:blipFill>
+                    <a:blip r:embed="rId8"/>
+                    <a:stretch>
+                      <a:fillRect/>
+                    </a:stretch>
+                  </pic:blipFill>
+                  <pic:spPr>
+                    <a:xfrm>
+                      <a:off x="0" y="0"/>
+                      <a:ext cx="2037894" cy="1752776"/>
+                    </a:xfrm>
+                    <a:prstGeom prst="rect">
+                      <a:avLst/>
+                    </a:prstGeom>
+                  </pic:spPr>
+                </pic:pic>
+              </a:graphicData>
+            </a:graphic>
+          </wp:inline>
+        </w:drawing>
+      </w:r>
+    </w:p>
+    <w:p>
+      <w:pPr>
+        <w:rPr>
+          <w:lang w:val="fr-CA"/>
+        </w:rPr>
+      </w:pPr>
+      <w:r>
+        <w:rPr>
+          <w:lang w:val="fr-CA"/>
+        </w:rPr>
+        <w:drawing>
+          <wp:inline distT="0" distB="0" distL="0" distR="0" wp14:anchorId="3153DD66" wp14:editId="7DDD44D5">
+            <wp:extent cx="3041598" cy="4328160"/>
+            <wp:effectExtent l="0" t="0" r="6985" b="0"/>
+            <wp:docPr id="352011672" name="Picture 1"/>
+            <wp:cNvGraphicFramePr>
+              <a:graphicFrameLocks xmlns:a="http://schemas.openxmlformats.org/drawingml/2006/main" noChangeAspect="1"/>
+            </wp:cNvGraphicFramePr>
+            <a:graphic xmlns:a="http://schemas.openxmlformats.org/drawingml/2006/main">
+              <a:graphicData uri="http://schemas.openxmlformats.org/drawingml/2006/picture">
+                <pic:pic xmlns:pic="http://schemas.openxmlformats.org/drawingml/2006/picture">
+                  <pic:nvPicPr>
+                    <pic:cNvPr id="352011672" name=""/>
+                    <pic:cNvPicPr/>
+                  </pic:nvPicPr>
+                  <pic:blipFill>
+                    <a:blip r:embed="rId9"/>
+                    <a:stretch>
+                      <a:fillRect/>
+                    </a:stretch>
+                  </pic:blipFill>
+                  <pic:spPr>
+                    <a:xfrm>
+                      <a:off x="0" y="0"/>
+                      <a:ext cx="3050513" cy="4340846"/>
+                    </a:xfrm>
+                    <a:prstGeom prst="rect">
+                      <a:avLst/>
+                    </a:prstGeom>
+                  </pic:spPr>
+                </pic:pic>
+              </a:graphicData>
+            </a:graphic>
+          </wp:inline>
+        </w:drawing>
+      </w:r>
+    </w:p>
+    <w:p/>
+    <w:p>
+      <w:pPr>
+        <w:rPr>
+          <w:lang w:val="fr-CA"/>
+        </w:rPr>
+      </w:pPr>
+      <w:r>
+        <w:rPr>
+          <w:lang w:val="fr-CA"/>
+        </w:rPr>
+        <w:t>Le dépôt Git principal regroupe l'ensemble des composants du projet afin d'assurer une meilleure cohérence, visibilité et efficacité pour la mise en place de l’intégration et du déploiement continus (CI/CD).</w:t>
+      </w:r>
+    </w:p>
+    <w:p/>
+    <w:p>
+      <w:pPr>
+        <w:pStyle w:val="Heading4"/>
+        <w:rPr>
+          <w:lang w:val="fr-CA"/>
+        </w:rPr>
+      </w:pPr>
+      <w:bookmarkStart w:id="7" w:name="_Toc218266024"/>
+      <w:r>
+        <w:rPr>
+          <w:lang w:val="fr-CA"/>
+        </w:rPr>
+        <w:t>.</w:t>
+      </w:r>
+      <w:proofErr w:type="spellStart"/>
+      <w:r>
+        <w:rPr>
+          <w:lang w:val="fr-CA"/>
+        </w:rPr>
+        <w:t>github</w:t>
+      </w:r>
+      <w:proofErr w:type="spellEnd"/>
+      <w:r>
+        <w:rPr>
+          <w:lang w:val="fr-CA"/>
+        </w:rPr>
+        <w:t>/workflows – Définition des pipelines CI/CD</w:t>
+      </w:r>
+      <w:bookmarkEnd w:id="7"/>
+    </w:p>
+    <w:p>
+      <w:pPr>
+        <w:rPr>
+          <w:lang w:val="fr-CA"/>
+        </w:rPr>
+      </w:pPr>
+      <w:r>
+        <w:rPr>
+          <w:lang w:val="fr-CA"/>
+        </w:rPr>
+        <w:t>Ce dossier contient les fichiers YAML définissant les workflows GitHub Actions. Ces workflows sont déclenchés à chaque modification du code dans les branches principales (main, dev).</w:t>
+      </w:r>
+      <w:r>
+        <w:rPr>
+          <w:lang w:val="fr-CA"/>
+        </w:rPr>
+        <w:br/>
+        <w:t xml:space="preserve">Le fichier </w:t>
+      </w:r>
+      <w:proofErr w:type="spellStart"/>
+      <w:r>
+        <w:rPr>
+          <w:lang w:val="fr-CA"/>
+        </w:rPr>
+        <w:t>backend.yml</w:t>
+      </w:r>
+      <w:proofErr w:type="spellEnd"/>
+      <w:r>
+        <w:rPr>
+          <w:lang w:val="fr-CA"/>
+        </w:rPr>
+        <w:t xml:space="preserve"> configure notamment une pipeline CI qui exécute les étapes suivantes pour le backend :</w:t>
+      </w:r>
+    </w:p>
+    <w:p>
+      <w:pPr>
+        <w:numPr>
+          <w:ilvl w:val="0"/>
+          <w:numId w:val="37"/>
+        </w:numPr>
+        <w:rPr>
+          <w:lang w:val="fr-CA"/>
+        </w:rPr>
+      </w:pPr>
+      <w:r>
+        <w:rPr>
+          <w:lang w:val="fr-CA"/>
+        </w:rPr>
+        <w:t>Restauration des dépendances .NET</w:t>
+      </w:r>
+    </w:p>
+    <w:p>
+      <w:pPr>
+        <w:numPr>
+          <w:ilvl w:val="0"/>
+          <w:numId w:val="37"/>
+        </w:numPr>
+        <w:rPr>
+          <w:lang w:val="fr-CA"/>
+        </w:rPr>
+      </w:pPr>
+      <w:r>
+        <w:rPr>
+          <w:lang w:val="fr-CA"/>
+        </w:rPr>
+        <w:t>Vérification du style de code (</w:t>
+      </w:r>
+      <w:proofErr w:type="spellStart"/>
+      <w:r>
+        <w:rPr>
+          <w:lang w:val="fr-CA"/>
+        </w:rPr>
+        <w:t>dotnet</w:t>
+      </w:r>
+      <w:proofErr w:type="spellEnd"/>
+      <w:r>
+        <w:rPr>
+          <w:lang w:val="fr-CA"/>
+        </w:rPr>
+        <w:t xml:space="preserve"> format)</w:t>
+      </w:r>
+    </w:p>
+    <w:p>
+      <w:pPr>
+        <w:numPr>
+          <w:ilvl w:val="0"/>
+          <w:numId w:val="37"/>
+        </w:numPr>
+        <w:rPr>
+          <w:lang w:val="fr-CA"/>
+        </w:rPr>
+      </w:pPr>
+      <w:r>
+        <w:rPr>
+          <w:lang w:val="fr-CA"/>
+        </w:rPr>
+        <w:t xml:space="preserve">Exécution des tests unitaires via </w:t>
+      </w:r>
+      <w:proofErr w:type="spellStart"/>
+      <w:r>
+        <w:rPr>
+          <w:lang w:val="fr-CA"/>
+        </w:rPr>
+        <w:t>xUnit</w:t>
+      </w:r>
+      <w:proofErr w:type="spellEnd"/>
+    </w:p>
+    <w:p>
+      <w:pPr>
+        <w:numPr>
+          <w:ilvl w:val="0"/>
+          <w:numId w:val="37"/>
+        </w:numPr>
+        <w:rPr>
+          <w:lang w:val="fr-CA"/>
+        </w:rPr>
+      </w:pPr>
+      <w:r>
+        <w:rPr>
+          <w:lang w:val="fr-CA"/>
+        </w:rPr>
+        <w:t>Vérification des vulnérabilités dans les dépendances</w:t>
+      </w:r>
+    </w:p>
+    <w:p>
+      <w:pPr>
+        <w:numPr>
+          <w:ilvl w:val="0"/>
+          <w:numId w:val="37"/>
+        </w:numPr>
+        <w:rPr>
+          <w:lang w:val="fr-CA"/>
+        </w:rPr>
+      </w:pPr>
+      <w:proofErr w:type="spellStart"/>
+      <w:r>
+        <w:rPr>
+          <w:lang w:val="fr-CA"/>
+        </w:rPr>
+        <w:lastRenderedPageBreak/>
+        <w:t>Build</w:t>
+      </w:r>
+      <w:proofErr w:type="spellEnd"/>
+      <w:r>
+        <w:rPr>
+          <w:lang w:val="fr-CA"/>
+        </w:rPr>
+        <w:t xml:space="preserve"> de l’image Docker du backend</w:t>
+      </w:r>
+    </w:p>
+    <w:p>
+      <w:pPr>
+        <w:rPr>
+          <w:lang w:val="fr-CA"/>
+        </w:rPr>
+      </w:pPr>
+      <w:r>
+        <w:rPr>
+          <w:lang w:val="fr-CA"/>
+        </w:rPr>
+        <w:t xml:space="preserve">À terme, un second workflow pourra être ajouté pour le </w:t>
+      </w:r>
+      <w:proofErr w:type="spellStart"/>
+      <w:r>
+        <w:rPr>
+          <w:lang w:val="fr-CA"/>
+        </w:rPr>
+        <w:t>front-end</w:t>
+      </w:r>
+      <w:proofErr w:type="spellEnd"/>
+      <w:r>
+        <w:rPr>
+          <w:lang w:val="fr-CA"/>
+        </w:rPr>
+        <w:t xml:space="preserve"> avec les mêmes principes.</w:t>
+      </w:r>
+    </w:p>
+    <w:p>
+      <w:pPr>
+        <w:rPr>
+          <w:lang w:val="fr-CA"/>
+        </w:rPr>
+      </w:pPr>
+    </w:p>
+    <w:p>
+      <w:pPr>
+        <w:pStyle w:val="Heading4"/>
+        <w:rPr>
+          <w:lang w:val="en-US"/>
+        </w:rPr>
+      </w:pPr>
+      <w:bookmarkStart w:id="8" w:name="_Toc218266025"/>
+      <w:proofErr w:type="spellStart"/>
+      <w:r>
+        <w:rPr>
+          <w:lang w:val="en-US"/>
+        </w:rPr>
+        <w:t>backEnd</w:t>
+      </w:r>
+      <w:proofErr w:type="spellEnd"/>
+      <w:r>
+        <w:rPr>
+          <w:lang w:val="en-US"/>
+        </w:rPr>
+        <w:t xml:space="preserve"> – API .NET + Tests </w:t>
+      </w:r>
+      <w:proofErr w:type="spellStart"/>
+      <w:r>
+        <w:rPr>
+          <w:lang w:val="en-US"/>
+        </w:rPr>
+        <w:t>unitaires</w:t>
+      </w:r>
+      <w:bookmarkEnd w:id="8"/>
+      <w:proofErr w:type="spellEnd"/>
+    </w:p>
+    <w:p>
+      <w:pPr>
+        <w:rPr>
+          <w:lang w:val="fr-CA"/>
+        </w:rPr>
+      </w:pPr>
+      <w:r>
+        <w:rPr>
+          <w:lang w:val="fr-CA"/>
+        </w:rPr>
+        <w:t xml:space="preserve">Le dossier </w:t>
+      </w:r>
+      <w:proofErr w:type="spellStart"/>
+      <w:r>
+        <w:rPr>
+          <w:lang w:val="fr-CA"/>
+        </w:rPr>
+        <w:t>backEnd</w:t>
+      </w:r>
+      <w:proofErr w:type="spellEnd"/>
+      <w:r>
+        <w:rPr>
+          <w:lang w:val="fr-CA"/>
+        </w:rPr>
+        <w:t xml:space="preserve"> contient deux projets .NET :</w:t>
+      </w:r>
+    </w:p>
+    <w:p>
+      <w:pPr>
+        <w:numPr>
+          <w:ilvl w:val="0"/>
+          <w:numId w:val="38"/>
+        </w:numPr>
+        <w:rPr>
+          <w:lang w:val="fr-CA"/>
+        </w:rPr>
+      </w:pPr>
+      <w:proofErr w:type="spellStart"/>
+      <w:r>
+        <w:rPr>
+          <w:lang w:val="fr-CA"/>
+        </w:rPr>
+        <w:t>Kolyya.Api</w:t>
+      </w:r>
+      <w:proofErr w:type="spellEnd"/>
+      <w:r>
+        <w:rPr>
+          <w:lang w:val="fr-CA"/>
+        </w:rPr>
+        <w:t xml:space="preserve"> : l’API principale développée en ASP.NET </w:t>
+      </w:r>
+      <w:proofErr w:type="spellStart"/>
+      <w:r>
+        <w:rPr>
+          <w:lang w:val="fr-CA"/>
+        </w:rPr>
+        <w:t>Core</w:t>
+      </w:r>
+      <w:proofErr w:type="spellEnd"/>
+    </w:p>
+    <w:p>
+      <w:pPr>
+        <w:numPr>
+          <w:ilvl w:val="0"/>
+          <w:numId w:val="38"/>
+        </w:numPr>
+        <w:rPr>
+          <w:lang w:val="fr-CA"/>
+        </w:rPr>
+      </w:pPr>
+      <w:proofErr w:type="spellStart"/>
+      <w:r>
+        <w:rPr>
+          <w:lang w:val="fr-CA"/>
+        </w:rPr>
+        <w:t>Kolyya.Api.Tests</w:t>
+      </w:r>
+      <w:proofErr w:type="spellEnd"/>
+      <w:r>
+        <w:rPr>
+          <w:lang w:val="fr-CA"/>
+        </w:rPr>
+        <w:t xml:space="preserve"> : le projet de tests unitaires utilisant </w:t>
+      </w:r>
+      <w:proofErr w:type="spellStart"/>
+      <w:r>
+        <w:rPr>
+          <w:lang w:val="fr-CA"/>
+        </w:rPr>
+        <w:t>xUnit</w:t>
+      </w:r>
+      <w:proofErr w:type="spellEnd"/>
+      <w:r>
+        <w:rPr>
+          <w:lang w:val="fr-CA"/>
+        </w:rPr>
+        <w:t xml:space="preserve">, </w:t>
+      </w:r>
+      <w:proofErr w:type="spellStart"/>
+      <w:r>
+        <w:rPr>
+          <w:lang w:val="fr-CA"/>
+        </w:rPr>
+        <w:t>Moq</w:t>
+      </w:r>
+      <w:proofErr w:type="spellEnd"/>
+      <w:r>
+        <w:rPr>
+          <w:lang w:val="fr-CA"/>
+        </w:rPr>
+        <w:t xml:space="preserve"> et </w:t>
+      </w:r>
+      <w:proofErr w:type="spellStart"/>
+      <w:r>
+        <w:rPr>
+          <w:lang w:val="fr-CA"/>
+        </w:rPr>
+        <w:t>FluentAssertions</w:t>
+      </w:r>
+      <w:proofErr w:type="spellEnd"/>
+      <w:r>
+        <w:rPr>
+          <w:lang w:val="fr-CA"/>
+        </w:rPr>
+        <w:br/>
+        <w:t xml:space="preserve">Ce projet référence directement </w:t>
+      </w:r>
+      <w:proofErr w:type="spellStart"/>
+      <w:r>
+        <w:rPr>
+          <w:lang w:val="fr-CA"/>
+        </w:rPr>
+        <w:t>Kolyya.Api.csproj</w:t>
+      </w:r>
+      <w:proofErr w:type="spellEnd"/>
+      <w:r>
+        <w:rPr>
+          <w:lang w:val="fr-CA"/>
+        </w:rPr>
+        <w:t xml:space="preserve"> pour effectuer des tests sur les classes de l'API (comme </w:t>
+      </w:r>
+      <w:proofErr w:type="spellStart"/>
+      <w:r>
+        <w:rPr>
+          <w:lang w:val="fr-CA"/>
+        </w:rPr>
+        <w:t>SampleItem</w:t>
+      </w:r>
+      <w:proofErr w:type="spellEnd"/>
+      <w:r>
+        <w:rPr>
+          <w:lang w:val="fr-CA"/>
+        </w:rPr>
+        <w:t>).</w:t>
+      </w:r>
+    </w:p>
+    <w:p>
+      <w:pPr>
+        <w:rPr>
+          <w:lang w:val="fr-CA"/>
+        </w:rPr>
+      </w:pPr>
+      <w:r>
+        <w:rPr>
+          <w:lang w:val="fr-CA"/>
+        </w:rPr>
+        <w:t xml:space="preserve">Un fichier solution Kolyya.sln regroupe les deux projets, facilitant la compilation et les tests depuis la CI et les </w:t>
+      </w:r>
+      <w:proofErr w:type="spellStart"/>
+      <w:r>
+        <w:rPr>
+          <w:lang w:val="fr-CA"/>
+        </w:rPr>
+        <w:t>IDEs</w:t>
+      </w:r>
+      <w:proofErr w:type="spellEnd"/>
+      <w:r>
+        <w:rPr>
+          <w:lang w:val="fr-CA"/>
+        </w:rPr>
+        <w:t>.</w:t>
+      </w:r>
+    </w:p>
+    <w:p>
+      <w:pPr>
+        <w:rPr>
+          <w:lang w:val="fr-CA"/>
+        </w:rPr>
+      </w:pPr>
+    </w:p>
+    <w:p>
+      <w:pPr>
+        <w:pStyle w:val="Heading4"/>
+        <w:rPr>
+          <w:lang w:val="fr-CA"/>
+        </w:rPr>
+      </w:pPr>
+      <w:bookmarkStart w:id="9" w:name="_Toc218266026"/>
+      <w:proofErr w:type="spellStart"/>
+      <w:r>
+        <w:rPr>
+          <w:lang w:val="fr-CA"/>
+        </w:rPr>
+        <w:t>frontEnd</w:t>
+      </w:r>
+      <w:proofErr w:type="spellEnd"/>
+      <w:r>
+        <w:rPr>
+          <w:lang w:val="fr-CA"/>
+        </w:rPr>
+        <w:t xml:space="preserve"> – Application </w:t>
+      </w:r>
+      <w:proofErr w:type="spellStart"/>
+      <w:r>
+        <w:rPr>
+          <w:lang w:val="fr-CA"/>
+        </w:rPr>
+        <w:t>React</w:t>
+      </w:r>
+      <w:proofErr w:type="spellEnd"/>
+      <w:r>
+        <w:rPr>
+          <w:lang w:val="fr-CA"/>
+        </w:rPr>
+        <w:t xml:space="preserve"> ou </w:t>
+      </w:r>
+      <w:proofErr w:type="spellStart"/>
+      <w:r>
+        <w:rPr>
+          <w:lang w:val="fr-CA"/>
+        </w:rPr>
+        <w:t>Angular</w:t>
+      </w:r>
+      <w:bookmarkEnd w:id="9"/>
+      <w:proofErr w:type="spellEnd"/>
+    </w:p>
+    <w:p>
+      <w:pPr>
+        <w:rPr>
+          <w:lang w:val="fr-CA"/>
+        </w:rPr>
+      </w:pPr>
+      <w:r>
+        <w:rPr>
+          <w:lang w:val="fr-CA"/>
+        </w:rPr>
+        <w:t xml:space="preserve">Ce dossier (prévu) contiendra l’application </w:t>
+      </w:r>
+      <w:proofErr w:type="spellStart"/>
+      <w:r>
+        <w:rPr>
+          <w:lang w:val="fr-CA"/>
+        </w:rPr>
+        <w:t>front-end</w:t>
+      </w:r>
+      <w:proofErr w:type="spellEnd"/>
+      <w:r>
+        <w:rPr>
+          <w:lang w:val="fr-CA"/>
+        </w:rPr>
+        <w:t xml:space="preserve"> du projet. Bien que son contenu ne soit pas encore finalisé, sa séparation claire du backend permet :</w:t>
+      </w:r>
+    </w:p>
+    <w:p>
+      <w:pPr>
+        <w:numPr>
+          <w:ilvl w:val="0"/>
+          <w:numId w:val="39"/>
+        </w:numPr>
+        <w:rPr>
+          <w:lang w:val="fr-CA"/>
+        </w:rPr>
+      </w:pPr>
+      <w:r>
+        <w:rPr>
+          <w:lang w:val="fr-CA"/>
+        </w:rPr>
+        <w:t xml:space="preserve">d’organiser les </w:t>
+      </w:r>
+      <w:proofErr w:type="spellStart"/>
+      <w:r>
+        <w:rPr>
+          <w:lang w:val="fr-CA"/>
+        </w:rPr>
+        <w:t>builds</w:t>
+      </w:r>
+      <w:proofErr w:type="spellEnd"/>
+      <w:r>
+        <w:rPr>
+          <w:lang w:val="fr-CA"/>
+        </w:rPr>
+        <w:t xml:space="preserve"> spécifiques</w:t>
+      </w:r>
+    </w:p>
+    <w:p>
+      <w:pPr>
+        <w:numPr>
+          <w:ilvl w:val="0"/>
+          <w:numId w:val="39"/>
+        </w:numPr>
+        <w:rPr>
+          <w:lang w:val="fr-CA"/>
+        </w:rPr>
+      </w:pPr>
+      <w:r>
+        <w:rPr>
+          <w:lang w:val="fr-CA"/>
+        </w:rPr>
+        <w:t>de configurer un pipeline CI/CD distinct</w:t>
+      </w:r>
+    </w:p>
+    <w:p>
+      <w:pPr>
+        <w:numPr>
+          <w:ilvl w:val="0"/>
+          <w:numId w:val="39"/>
+        </w:numPr>
+        <w:rPr>
+          <w:lang w:val="fr-CA"/>
+        </w:rPr>
+      </w:pPr>
+      <w:r>
+        <w:rPr>
+          <w:lang w:val="fr-CA"/>
+        </w:rPr>
+        <w:t xml:space="preserve">de supporter facilement plusieurs </w:t>
+      </w:r>
+      <w:proofErr w:type="spellStart"/>
+      <w:r>
+        <w:rPr>
+          <w:lang w:val="fr-CA"/>
+        </w:rPr>
+        <w:t>frameworks</w:t>
+      </w:r>
+      <w:proofErr w:type="spellEnd"/>
+      <w:r>
+        <w:rPr>
+          <w:lang w:val="fr-CA"/>
+        </w:rPr>
+        <w:t xml:space="preserve"> JS (</w:t>
+      </w:r>
+      <w:proofErr w:type="spellStart"/>
+      <w:r>
+        <w:rPr>
+          <w:lang w:val="fr-CA"/>
+        </w:rPr>
+        <w:t>React</w:t>
+      </w:r>
+      <w:proofErr w:type="spellEnd"/>
+      <w:r>
+        <w:rPr>
+          <w:lang w:val="fr-CA"/>
+        </w:rPr>
+        <w:t xml:space="preserve"> ou </w:t>
+      </w:r>
+      <w:proofErr w:type="spellStart"/>
+      <w:r>
+        <w:rPr>
+          <w:lang w:val="fr-CA"/>
+        </w:rPr>
+        <w:t>Angular</w:t>
+      </w:r>
+      <w:proofErr w:type="spellEnd"/>
+      <w:r>
+        <w:rPr>
+          <w:lang w:val="fr-CA"/>
+        </w:rPr>
+        <w:t>)</w:t>
+      </w:r>
+    </w:p>
+    <w:p>
+      <w:pPr>
+        <w:ind w:left="720"/>
+        <w:rPr>
+          <w:lang w:val="fr-CA"/>
+        </w:rPr>
+      </w:pPr>
+    </w:p>
+    <w:p>
+      <w:pPr>
+        <w:pStyle w:val="Heading4"/>
+        <w:rPr>
+          <w:lang w:val="fr-CA"/>
+        </w:rPr>
+      </w:pPr>
+      <w:bookmarkStart w:id="10" w:name="_Toc218266027"/>
+      <w:r>
+        <w:rPr>
+          <w:lang w:val="fr-CA"/>
+        </w:rPr>
+        <w:t>infra – Configuration d’environnement</w:t>
+      </w:r>
+      <w:bookmarkEnd w:id="10"/>
+    </w:p>
+    <w:p>
+      <w:pPr>
+        <w:rPr>
+          <w:lang w:val="fr-CA"/>
+        </w:rPr>
+      </w:pPr>
+      <w:r>
+        <w:rPr>
+          <w:lang w:val="fr-CA"/>
+        </w:rPr>
+        <w:t xml:space="preserve">Le fichier </w:t>
+      </w:r>
+      <w:proofErr w:type="spellStart"/>
+      <w:r>
+        <w:rPr>
+          <w:lang w:val="fr-CA"/>
+        </w:rPr>
+        <w:t>dev.env</w:t>
+      </w:r>
+      <w:proofErr w:type="spellEnd"/>
+      <w:r>
+        <w:rPr>
+          <w:lang w:val="fr-CA"/>
+        </w:rPr>
+        <w:t xml:space="preserve"> présent dans ce dossier stocke les variables d’environnement nécessaires au backend, comme la connexion PostgreSQL :</w:t>
+      </w:r>
+    </w:p>
+    <w:p>
+      <w:pPr>
+        <w:rPr>
+          <w:lang w:val="fr-CA"/>
+        </w:rPr>
+      </w:pPr>
+      <w:r>
+        <w:rPr>
+          <w:lang w:val="fr-CA"/>
+        </w:rPr>
+        <w:t>POSTGRES_CONN=Host=kolyya.db;Port=5432;Username=postgres;Password=devpassword;Database=myappdb</w:t>
+      </w:r>
+    </w:p>
+    <w:p>
+      <w:pPr>
+        <w:rPr>
+          <w:lang w:val="fr-CA"/>
+        </w:rPr>
+      </w:pPr>
+      <w:r>
+        <w:rPr>
+          <w:lang w:val="fr-CA"/>
+        </w:rPr>
+        <w:t>Ce fichier est injecté dans Docker grâce à l’option --</w:t>
+      </w:r>
+      <w:proofErr w:type="spellStart"/>
+      <w:r>
+        <w:rPr>
+          <w:lang w:val="fr-CA"/>
+        </w:rPr>
+        <w:t>env</w:t>
+      </w:r>
+      <w:proofErr w:type="spellEnd"/>
+      <w:r>
+        <w:rPr>
+          <w:lang w:val="fr-CA"/>
+        </w:rPr>
+        <w:t>-file de docker compose.</w:t>
+      </w:r>
+    </w:p>
+    <w:p>
+      <w:pPr>
+        <w:rPr>
+          <w:lang w:val="fr-CA"/>
+        </w:rPr>
+      </w:pPr>
+      <w:r>
+        <w:rPr>
+          <w:lang w:val="fr-CA"/>
+        </w:rPr>
+        <w:t>Des fichiers similaires pourront être créés pour les environnements test et prod.</w:t>
+      </w:r>
+    </w:p>
+    <w:p>
+      <w:pPr>
+        <w:rPr>
+          <w:lang w:val="fr-CA"/>
+        </w:rPr>
+      </w:pPr>
+    </w:p>
+    <w:p>
+      <w:pPr>
+        <w:pStyle w:val="Heading4"/>
+        <w:rPr>
+          <w:lang w:val="fr-CA"/>
+        </w:rPr>
+      </w:pPr>
+      <w:bookmarkStart w:id="11" w:name="_Toc218266028"/>
+      <w:r>
+        <w:rPr>
+          <w:lang w:val="fr-CA"/>
+        </w:rPr>
+        <w:t>docs – Documentation technique</w:t>
+      </w:r>
+      <w:bookmarkEnd w:id="11"/>
+    </w:p>
+    <w:p>
+      <w:pPr>
+        <w:rPr>
+          <w:lang w:val="fr-CA"/>
+        </w:rPr>
+      </w:pPr>
+      <w:r>
+        <w:rPr>
+          <w:lang w:val="fr-CA"/>
+        </w:rPr>
+        <w:t>Ce dossier contiendra toute la documentation du projet :</w:t>
+      </w:r>
+    </w:p>
+    <w:p>
+      <w:pPr>
+        <w:numPr>
+          <w:ilvl w:val="0"/>
+          <w:numId w:val="40"/>
+        </w:numPr>
+        <w:rPr>
+          <w:lang w:val="fr-CA"/>
+        </w:rPr>
+      </w:pPr>
+      <w:r>
+        <w:rPr>
+          <w:lang w:val="fr-CA"/>
+        </w:rPr>
+        <w:t>guides d’installation</w:t>
+      </w:r>
+    </w:p>
+    <w:p>
+      <w:pPr>
+        <w:numPr>
+          <w:ilvl w:val="0"/>
+          <w:numId w:val="40"/>
+        </w:numPr>
+        <w:rPr>
+          <w:lang w:val="fr-CA"/>
+        </w:rPr>
+      </w:pPr>
+      <w:r>
+        <w:rPr>
+          <w:lang w:val="fr-CA"/>
+        </w:rPr>
+        <w:t>architecture du système</w:t>
+      </w:r>
+    </w:p>
+    <w:p>
+      <w:pPr>
+        <w:numPr>
+          <w:ilvl w:val="0"/>
+          <w:numId w:val="40"/>
+        </w:numPr>
+        <w:rPr>
+          <w:lang w:val="fr-CA"/>
+        </w:rPr>
+      </w:pPr>
+      <w:r>
+        <w:rPr>
+          <w:lang w:val="fr-CA"/>
+        </w:rPr>
+        <w:t>notes de développement</w:t>
+      </w:r>
+    </w:p>
+    <w:p>
+      <w:pPr>
+        <w:numPr>
+          <w:ilvl w:val="0"/>
+          <w:numId w:val="40"/>
+        </w:numPr>
+        <w:rPr>
+          <w:lang w:val="fr-CA"/>
+        </w:rPr>
+      </w:pPr>
+      <w:r>
+        <w:rPr>
+          <w:lang w:val="fr-CA"/>
+        </w:rPr>
+        <w:t>consignes pour les développeurs</w:t>
+      </w:r>
+    </w:p>
+    <w:p>
+      <w:pPr>
+        <w:rPr>
+          <w:lang w:val="fr-CA"/>
+        </w:rPr>
+      </w:pPr>
+    </w:p>
+    <w:p>
+      <w:pPr>
+        <w:pStyle w:val="Heading4"/>
+        <w:rPr>
+          <w:lang w:val="fr-CA"/>
+        </w:rPr>
+      </w:pPr>
+      <w:bookmarkStart w:id="12" w:name="_Toc218266029"/>
+      <w:r>
+        <w:rPr>
+          <w:lang w:val="fr-CA"/>
+        </w:rPr>
+        <w:t>.</w:t>
+      </w:r>
+      <w:proofErr w:type="spellStart"/>
+      <w:r>
+        <w:rPr>
+          <w:lang w:val="fr-CA"/>
+        </w:rPr>
+        <w:t>gitignore</w:t>
+      </w:r>
+      <w:proofErr w:type="spellEnd"/>
+      <w:r>
+        <w:rPr>
+          <w:lang w:val="fr-CA"/>
+        </w:rPr>
+        <w:t xml:space="preserve"> – Fichiers ignorés par Git</w:t>
+      </w:r>
+      <w:bookmarkEnd w:id="12"/>
+    </w:p>
+    <w:p>
+      <w:pPr>
+        <w:rPr>
+          <w:lang w:val="fr-CA"/>
+        </w:rPr>
+      </w:pPr>
+      <w:r>
+        <w:rPr>
+          <w:lang w:val="fr-CA"/>
+        </w:rPr>
+        <w:t>Le fichier .</w:t>
+      </w:r>
+      <w:proofErr w:type="spellStart"/>
+      <w:r>
+        <w:rPr>
+          <w:lang w:val="fr-CA"/>
+        </w:rPr>
+        <w:t>gitignore</w:t>
+      </w:r>
+      <w:proofErr w:type="spellEnd"/>
+      <w:r>
+        <w:rPr>
+          <w:lang w:val="fr-CA"/>
+        </w:rPr>
+        <w:t xml:space="preserve"> est configuré pour exclure les fichiers inutiles ou sensibles du suivi Git :</w:t>
+      </w:r>
+    </w:p>
+    <w:p>
+      <w:pPr>
+        <w:numPr>
+          <w:ilvl w:val="0"/>
+          <w:numId w:val="41"/>
+        </w:numPr>
+        <w:rPr>
+          <w:lang w:val="fr-CA"/>
+        </w:rPr>
+      </w:pPr>
+      <w:r>
+        <w:rPr>
+          <w:lang w:val="fr-CA"/>
+        </w:rPr>
+        <w:t xml:space="preserve">artefacts de compilation .NET (bin, </w:t>
+      </w:r>
+      <w:proofErr w:type="spellStart"/>
+      <w:r>
+        <w:rPr>
+          <w:lang w:val="fr-CA"/>
+        </w:rPr>
+        <w:t>obj</w:t>
+      </w:r>
+      <w:proofErr w:type="spellEnd"/>
+      <w:r>
+        <w:rPr>
+          <w:lang w:val="fr-CA"/>
+        </w:rPr>
+        <w:t>)</w:t>
+      </w:r>
+    </w:p>
+    <w:p>
+      <w:pPr>
+        <w:numPr>
+          <w:ilvl w:val="0"/>
+          <w:numId w:val="41"/>
+        </w:numPr>
+        <w:rPr>
+          <w:lang w:val="fr-CA"/>
+        </w:rPr>
+      </w:pPr>
+      <w:r>
+        <w:rPr>
+          <w:lang w:val="fr-CA"/>
+        </w:rPr>
+        <w:t>fichiers temporaires d’IDE (.</w:t>
+      </w:r>
+      <w:proofErr w:type="spellStart"/>
+      <w:r>
+        <w:rPr>
+          <w:lang w:val="fr-CA"/>
+        </w:rPr>
+        <w:t>vscode</w:t>
+      </w:r>
+      <w:proofErr w:type="spellEnd"/>
+      <w:r>
+        <w:rPr>
+          <w:lang w:val="fr-CA"/>
+        </w:rPr>
+        <w:t>, .</w:t>
+      </w:r>
+      <w:proofErr w:type="spellStart"/>
+      <w:r>
+        <w:rPr>
+          <w:lang w:val="fr-CA"/>
+        </w:rPr>
+        <w:t>idea</w:t>
+      </w:r>
+      <w:proofErr w:type="spellEnd"/>
+      <w:r>
+        <w:rPr>
+          <w:lang w:val="fr-CA"/>
+        </w:rPr>
+        <w:t>)</w:t>
+      </w:r>
+    </w:p>
+    <w:p>
+      <w:pPr>
+        <w:numPr>
+          <w:ilvl w:val="0"/>
+          <w:numId w:val="41"/>
+        </w:numPr>
+        <w:rPr>
+          <w:lang w:val="fr-CA"/>
+        </w:rPr>
+      </w:pPr>
+      <w:r>
+        <w:rPr>
+          <w:lang w:val="fr-CA"/>
+        </w:rPr>
+        <w:t>secrets et variables d’environnement (*.</w:t>
+      </w:r>
+      <w:proofErr w:type="spellStart"/>
+      <w:r>
+        <w:rPr>
+          <w:lang w:val="fr-CA"/>
+        </w:rPr>
+        <w:t>env</w:t>
+      </w:r>
+      <w:proofErr w:type="spellEnd"/>
+      <w:r>
+        <w:rPr>
+          <w:lang w:val="fr-CA"/>
+        </w:rPr>
+        <w:t>)</w:t>
+      </w:r>
+    </w:p>
+    <w:p>
+      <w:pPr>
+        <w:numPr>
+          <w:ilvl w:val="0"/>
+          <w:numId w:val="41"/>
+        </w:numPr>
+        <w:rPr>
+          <w:lang w:val="fr-CA"/>
+        </w:rPr>
+      </w:pPr>
+      <w:r>
+        <w:rPr>
+          <w:lang w:val="fr-CA"/>
+        </w:rPr>
+        <w:t xml:space="preserve">dépendances </w:t>
+      </w:r>
+      <w:proofErr w:type="spellStart"/>
+      <w:r>
+        <w:rPr>
+          <w:lang w:val="fr-CA"/>
+        </w:rPr>
+        <w:t>front-end</w:t>
+      </w:r>
+      <w:proofErr w:type="spellEnd"/>
+      <w:r>
+        <w:rPr>
+          <w:lang w:val="fr-CA"/>
+        </w:rPr>
+        <w:t xml:space="preserve"> (</w:t>
+      </w:r>
+      <w:proofErr w:type="spellStart"/>
+      <w:r>
+        <w:rPr>
+          <w:lang w:val="fr-CA"/>
+        </w:rPr>
+        <w:t>node_modules</w:t>
+      </w:r>
+      <w:proofErr w:type="spellEnd"/>
+      <w:r>
+        <w:rPr>
+          <w:lang w:val="fr-CA"/>
+        </w:rPr>
+        <w:t>)</w:t>
+      </w:r>
+    </w:p>
+    <w:p>
+      <w:pPr>
+        <w:rPr>
+          <w:lang w:val="fr-CA"/>
+        </w:rPr>
+      </w:pPr>
+    </w:p>
+    <w:p>
+      <w:pPr>
+        <w:pStyle w:val="Heading4"/>
+        <w:rPr>
+          <w:lang w:val="fr-CA"/>
+        </w:rPr>
+      </w:pPr>
+      <w:bookmarkStart w:id="13" w:name="_Toc218266030"/>
+      <w:r>
+        <w:rPr>
+          <w:lang w:val="fr-CA"/>
+        </w:rPr>
+        <w:t>docker-</w:t>
+      </w:r>
+      <w:proofErr w:type="spellStart"/>
+      <w:r>
+        <w:rPr>
+          <w:lang w:val="fr-CA"/>
+        </w:rPr>
+        <w:t>compose.yml</w:t>
+      </w:r>
+      <w:proofErr w:type="spellEnd"/>
+      <w:r>
+        <w:rPr>
+          <w:lang w:val="fr-CA"/>
+        </w:rPr>
+        <w:t xml:space="preserve"> – Orchestration multi-conteneurs</w:t>
+      </w:r>
+      <w:bookmarkEnd w:id="13"/>
+    </w:p>
+    <w:p>
+      <w:pPr>
+        <w:rPr>
+          <w:lang w:val="fr-CA"/>
+        </w:rPr>
+      </w:pPr>
+      <w:r>
+        <w:rPr>
+          <w:lang w:val="fr-CA"/>
+        </w:rPr>
+        <w:t>Le fichier docker-</w:t>
+      </w:r>
+      <w:proofErr w:type="spellStart"/>
+      <w:r>
+        <w:rPr>
+          <w:lang w:val="fr-CA"/>
+        </w:rPr>
+        <w:t>compose.yml</w:t>
+      </w:r>
+      <w:proofErr w:type="spellEnd"/>
+      <w:r>
+        <w:rPr>
+          <w:lang w:val="fr-CA"/>
+        </w:rPr>
+        <w:t xml:space="preserve"> permet de démarrer l’environnement de développement local avec :</w:t>
+      </w:r>
+    </w:p>
+    <w:p>
+      <w:pPr>
+        <w:numPr>
+          <w:ilvl w:val="0"/>
+          <w:numId w:val="42"/>
+        </w:numPr>
+        <w:rPr>
+          <w:lang w:val="fr-CA"/>
+        </w:rPr>
+      </w:pPr>
+      <w:r>
+        <w:rPr>
+          <w:lang w:val="fr-CA"/>
+        </w:rPr>
+        <w:t>l’API backend (port 5000 → 8080 exposé)</w:t>
+      </w:r>
+    </w:p>
+    <w:p>
+      <w:pPr>
+        <w:numPr>
+          <w:ilvl w:val="0"/>
+          <w:numId w:val="42"/>
+        </w:numPr>
+        <w:rPr>
+          <w:lang w:val="fr-CA"/>
+        </w:rPr>
+      </w:pPr>
+      <w:r>
+        <w:rPr>
+          <w:lang w:val="fr-CA"/>
+        </w:rPr>
+        <w:t>la base de données PostgreSQL (port 5432)</w:t>
+      </w:r>
+    </w:p>
+    <w:p>
+      <w:pPr>
+        <w:rPr>
+          <w:lang w:val="fr-CA"/>
+        </w:rPr>
+      </w:pPr>
+      <w:r>
+        <w:rPr>
+          <w:lang w:val="fr-CA"/>
+        </w:rPr>
+        <w:lastRenderedPageBreak/>
+        <w:t>Ce fichier est essentiel pour reproduire un environnement cohérent sur chaque machine, mais aussi pour les phases de test dans les workflows CI/CD.</w:t>
+      </w:r>
+    </w:p>
+    <w:p>
+      <w:pPr>
+        <w:rPr>
+          <w:lang w:val="fr-CA"/>
+        </w:rPr>
+      </w:pPr>
+    </w:p>
+    <w:p>
+      <w:pPr>
+        <w:pStyle w:val="Heading4"/>
+        <w:rPr>
+          <w:lang w:val="fr-CA"/>
+        </w:rPr>
+      </w:pPr>
+      <w:bookmarkStart w:id="14" w:name="_Toc218266031"/>
+      <w:r>
+        <w:rPr>
+          <w:lang w:val="fr-CA"/>
+        </w:rPr>
+        <w:t>README.md – Introduction au projet</w:t>
+      </w:r>
+      <w:bookmarkEnd w:id="14"/>
+    </w:p>
+    <w:p>
+      <w:pPr>
+        <w:rPr>
+          <w:lang w:val="fr-CA"/>
+        </w:rPr>
+      </w:pPr>
+      <w:r>
+        <w:rPr>
+          <w:lang w:val="fr-CA"/>
+        </w:rPr>
+        <w:t>Le fichier README.md (à enrichir) permet de :</w:t>
+      </w:r>
+    </w:p>
+    <w:p>
+      <w:pPr>
+        <w:numPr>
+          <w:ilvl w:val="0"/>
+          <w:numId w:val="43"/>
+        </w:numPr>
+        <w:rPr>
+          <w:lang w:val="fr-CA"/>
+        </w:rPr>
+      </w:pPr>
+      <w:r>
+        <w:rPr>
+          <w:lang w:val="fr-CA"/>
+        </w:rPr>
+        <w:t>présenter rapidement le projet</w:t>
+      </w:r>
+    </w:p>
+    <w:p>
+      <w:pPr>
+        <w:numPr>
+          <w:ilvl w:val="0"/>
+          <w:numId w:val="43"/>
+        </w:numPr>
+        <w:rPr>
+          <w:lang w:val="fr-CA"/>
+        </w:rPr>
+      </w:pPr>
+      <w:r>
+        <w:rPr>
+          <w:lang w:val="fr-CA"/>
+        </w:rPr>
+        <w:t>expliquer comment lancer les services en local avec Docker</w:t>
+      </w:r>
+    </w:p>
+    <w:p>
+      <w:pPr>
+        <w:numPr>
+          <w:ilvl w:val="0"/>
+          <w:numId w:val="43"/>
+        </w:numPr>
+        <w:rPr>
+          <w:lang w:val="fr-CA"/>
+        </w:rPr>
+      </w:pPr>
+      <w:r>
+        <w:rPr>
+          <w:lang w:val="fr-CA"/>
+        </w:rPr>
+        <w:t>documenter la structure des dossiers</w:t>
+      </w:r>
+    </w:p>
+    <w:p>
+      <w:pPr>
+        <w:numPr>
+          <w:ilvl w:val="0"/>
+          <w:numId w:val="43"/>
+        </w:numPr>
+        <w:rPr>
+          <w:lang w:val="fr-CA"/>
+        </w:rPr>
+      </w:pPr>
+      <w:r>
+        <w:rPr>
+          <w:lang w:val="fr-CA"/>
+        </w:rPr>
+        <w:t>inclure les badges de CI/CD et des liens vers les outils externes</w:t>
+      </w:r>
+    </w:p>
+    <w:p>
+      <w:pPr>
+        <w:rPr>
+          <w:lang w:val="fr-CA"/>
+        </w:rPr>
+      </w:pPr>
+    </w:p>
+    <w:p>
+      <w:pPr>
+        <w:rPr>
+          <w:lang w:val="fr-CA"/>
+        </w:rPr>
+      </w:pPr>
+    </w:p>
     <w:sectPr>
-      <w:headerReference w:type="default" r:id="rId8"/>
+      <w:headerReference w:type="default" r:id="rId10"/>
       <w:pgSz w:w="12240" w:h="15840"/>
-      <w:pgMar w:top="1440" w:right="900" w:bottom="1440" w:left="993" w:header="850" w:footer="850" w:gutter="0"/>
+      <w:pgMar w:top="1440" w:right="900" w:bottom="851" w:left="993" w:header="850" w:footer="850" w:gutter="0"/>
       <w:cols w:space="708"/>
       <w:docGrid w:linePitch="360"/>
     </w:sectPr>
@@ -2352,6 +4192,155 @@
     </w:lvl>
   </w:abstractNum>
   <w:abstractNum w:abstractNumId="2" w15:restartNumberingAfterBreak="0">
+    <w:nsid w:val="04F715D2"/>
+    <w:multiLevelType w:val="multilevel"/>
+    <w:tmpl w:val="A140BEA2"/>
+    <w:lvl w:ilvl="0">
+      <w:start w:val="1"/>
+      <w:numFmt w:val="bullet"/>
+      <w:lvlText w:val=""/>
+      <w:lvlJc w:val="left"/>
+      <w:pPr>
+        <w:tabs>
+          <w:tab w:val="num" w:pos="720"/>
+        </w:tabs>
+        <w:ind w:left="720" w:hanging="360"/>
+      </w:pPr>
+      <w:rPr>
+        <w:rFonts w:ascii="Symbol" w:hAnsi="Symbol" w:hint="default"/>
+        <w:sz w:val="20"/>
+      </w:rPr>
+    </w:lvl>
+    <w:lvl w:ilvl="1" w:tentative="1">
+      <w:start w:val="1"/>
+      <w:numFmt w:val="bullet"/>
+      <w:lvlText w:val="o"/>
+      <w:lvlJc w:val="left"/>
+      <w:pPr>
+        <w:tabs>
+          <w:tab w:val="num" w:pos="1440"/>
+        </w:tabs>
+        <w:ind w:left="1440" w:hanging="360"/>
+      </w:pPr>
+      <w:rPr>
+        <w:rFonts w:ascii="Courier New" w:hAnsi="Courier New" w:hint="default"/>
+        <w:sz w:val="20"/>
+      </w:rPr>
+    </w:lvl>
+    <w:lvl w:ilvl="2" w:tentative="1">
+      <w:start w:val="1"/>
+      <w:numFmt w:val="bullet"/>
+      <w:lvlText w:val=""/>
+      <w:lvlJc w:val="left"/>
+      <w:pPr>
+        <w:tabs>
+          <w:tab w:val="num" w:pos="2160"/>
+        </w:tabs>
+        <w:ind w:left="2160" w:hanging="360"/>
+      </w:pPr>
+      <w:rPr>
+        <w:rFonts w:ascii="Wingdings" w:hAnsi="Wingdings" w:hint="default"/>
+        <w:sz w:val="20"/>
+      </w:rPr>
+    </w:lvl>
+    <w:lvl w:ilvl="3" w:tentative="1">
+      <w:start w:val="1"/>
+      <w:numFmt w:val="bullet"/>
+      <w:lvlText w:val=""/>
+      <w:lvlJc w:val="left"/>
+      <w:pPr>
+        <w:tabs>
+          <w:tab w:val="num" w:pos="2880"/>
+        </w:tabs>
+        <w:ind w:left="2880" w:hanging="360"/>
+      </w:pPr>
+      <w:rPr>
+        <w:rFonts w:ascii="Wingdings" w:hAnsi="Wingdings" w:hint="default"/>
+        <w:sz w:val="20"/>
+      </w:rPr>
+    </w:lvl>
+    <w:lvl w:ilvl="4" w:tentative="1">
+      <w:start w:val="1"/>
+      <w:numFmt w:val="bullet"/>
+      <w:lvlText w:val=""/>
+      <w:lvlJc w:val="left"/>
+      <w:pPr>
+        <w:tabs>
+          <w:tab w:val="num" w:pos="3600"/>
+        </w:tabs>
+        <w:ind w:left="3600" w:hanging="360"/>
+      </w:pPr>
+      <w:rPr>
+        <w:rFonts w:ascii="Wingdings" w:hAnsi="Wingdings" w:hint="default"/>
+        <w:sz w:val="20"/>
+      </w:rPr>
+    </w:lvl>
+    <w:lvl w:ilvl="5" w:tentative="1">
+      <w:start w:val="1"/>
+      <w:numFmt w:val="bullet"/>
+      <w:lvlText w:val=""/>
+      <w:lvlJc w:val="left"/>
+      <w:pPr>
+        <w:tabs>
+          <w:tab w:val="num" w:pos="4320"/>
+        </w:tabs>
+        <w:ind w:left="4320" w:hanging="360"/>
+      </w:pPr>
+      <w:rPr>
+        <w:rFonts w:ascii="Wingdings" w:hAnsi="Wingdings" w:hint="default"/>
+        <w:sz w:val="20"/>
+      </w:rPr>
+    </w:lvl>
+    <w:lvl w:ilvl="6" w:tentative="1">
+      <w:start w:val="1"/>
+      <w:numFmt w:val="bullet"/>
+      <w:lvlText w:val=""/>
+      <w:lvlJc w:val="left"/>
+      <w:pPr>
+        <w:tabs>
+          <w:tab w:val="num" w:pos="5040"/>
+        </w:tabs>
+        <w:ind w:left="5040" w:hanging="360"/>
+      </w:pPr>
+      <w:rPr>
+        <w:rFonts w:ascii="Wingdings" w:hAnsi="Wingdings" w:hint="default"/>
+        <w:sz w:val="20"/>
+      </w:rPr>
+    </w:lvl>
+    <w:lvl w:ilvl="7" w:tentative="1">
+      <w:start w:val="1"/>
+      <w:numFmt w:val="bullet"/>
+      <w:lvlText w:val=""/>
+      <w:lvlJc w:val="left"/>
+      <w:pPr>
+        <w:tabs>
+          <w:tab w:val="num" w:pos="5760"/>
+        </w:tabs>
+        <w:ind w:left="5760" w:hanging="360"/>
+      </w:pPr>
+      <w:rPr>
+        <w:rFonts w:ascii="Wingdings" w:hAnsi="Wingdings" w:hint="default"/>
+        <w:sz w:val="20"/>
+      </w:rPr>
+    </w:lvl>
+    <w:lvl w:ilvl="8" w:tentative="1">
+      <w:start w:val="1"/>
+      <w:numFmt w:val="bullet"/>
+      <w:lvlText w:val=""/>
+      <w:lvlJc w:val="left"/>
+      <w:pPr>
+        <w:tabs>
+          <w:tab w:val="num" w:pos="6480"/>
+        </w:tabs>
+        <w:ind w:left="6480" w:hanging="360"/>
+      </w:pPr>
+      <w:rPr>
+        <w:rFonts w:ascii="Wingdings" w:hAnsi="Wingdings" w:hint="default"/>
+        <w:sz w:val="20"/>
+      </w:rPr>
+    </w:lvl>
+  </w:abstractNum>
+  <w:abstractNum w:abstractNumId="3" w15:restartNumberingAfterBreak="0">
     <w:nsid w:val="08A5439E"/>
     <w:multiLevelType w:val="hybridMultilevel"/>
     <w:tmpl w:val="95B83FFE"/>
@@ -2463,7 +4452,7 @@
       </w:rPr>
     </w:lvl>
   </w:abstractNum>
-  <w:abstractNum w:abstractNumId="3" w15:restartNumberingAfterBreak="0">
+  <w:abstractNum w:abstractNumId="4" w15:restartNumberingAfterBreak="0">
     <w:nsid w:val="0B04466C"/>
     <w:multiLevelType w:val="multilevel"/>
     <w:tmpl w:val="9FAE670C"/>
@@ -2612,7 +4601,7 @@
       </w:rPr>
     </w:lvl>
   </w:abstractNum>
-  <w:abstractNum w:abstractNumId="4" w15:restartNumberingAfterBreak="0">
+  <w:abstractNum w:abstractNumId="5" w15:restartNumberingAfterBreak="0">
     <w:nsid w:val="0DD26BB1"/>
     <w:multiLevelType w:val="multilevel"/>
     <w:tmpl w:val="5EB0E518"/>
@@ -2729,7 +4718,156 @@
       </w:pPr>
     </w:lvl>
   </w:abstractNum>
-  <w:abstractNum w:abstractNumId="5" w15:restartNumberingAfterBreak="0">
+  <w:abstractNum w:abstractNumId="6" w15:restartNumberingAfterBreak="0">
+    <w:nsid w:val="0FFA1873"/>
+    <w:multiLevelType w:val="multilevel"/>
+    <w:tmpl w:val="5706DE4E"/>
+    <w:lvl w:ilvl="0">
+      <w:start w:val="1"/>
+      <w:numFmt w:val="bullet"/>
+      <w:lvlText w:val=""/>
+      <w:lvlJc w:val="left"/>
+      <w:pPr>
+        <w:tabs>
+          <w:tab w:val="num" w:pos="720"/>
+        </w:tabs>
+        <w:ind w:left="720" w:hanging="360"/>
+      </w:pPr>
+      <w:rPr>
+        <w:rFonts w:ascii="Symbol" w:hAnsi="Symbol" w:hint="default"/>
+        <w:sz w:val="20"/>
+      </w:rPr>
+    </w:lvl>
+    <w:lvl w:ilvl="1" w:tentative="1">
+      <w:start w:val="1"/>
+      <w:numFmt w:val="bullet"/>
+      <w:lvlText w:val="o"/>
+      <w:lvlJc w:val="left"/>
+      <w:pPr>
+        <w:tabs>
+          <w:tab w:val="num" w:pos="1440"/>
+        </w:tabs>
+        <w:ind w:left="1440" w:hanging="360"/>
+      </w:pPr>
+      <w:rPr>
+        <w:rFonts w:ascii="Courier New" w:hAnsi="Courier New" w:hint="default"/>
+        <w:sz w:val="20"/>
+      </w:rPr>
+    </w:lvl>
+    <w:lvl w:ilvl="2" w:tentative="1">
+      <w:start w:val="1"/>
+      <w:numFmt w:val="bullet"/>
+      <w:lvlText w:val=""/>
+      <w:lvlJc w:val="left"/>
+      <w:pPr>
+        <w:tabs>
+          <w:tab w:val="num" w:pos="2160"/>
+        </w:tabs>
+        <w:ind w:left="2160" w:hanging="360"/>
+      </w:pPr>
+      <w:rPr>
+        <w:rFonts w:ascii="Wingdings" w:hAnsi="Wingdings" w:hint="default"/>
+        <w:sz w:val="20"/>
+      </w:rPr>
+    </w:lvl>
+    <w:lvl w:ilvl="3" w:tentative="1">
+      <w:start w:val="1"/>
+      <w:numFmt w:val="bullet"/>
+      <w:lvlText w:val=""/>
+      <w:lvlJc w:val="left"/>
+      <w:pPr>
+        <w:tabs>
+          <w:tab w:val="num" w:pos="2880"/>
+        </w:tabs>
+        <w:ind w:left="2880" w:hanging="360"/>
+      </w:pPr>
+      <w:rPr>
+        <w:rFonts w:ascii="Wingdings" w:hAnsi="Wingdings" w:hint="default"/>
+        <w:sz w:val="20"/>
+      </w:rPr>
+    </w:lvl>
+    <w:lvl w:ilvl="4" w:tentative="1">
+      <w:start w:val="1"/>
+      <w:numFmt w:val="bullet"/>
+      <w:lvlText w:val=""/>
+      <w:lvlJc w:val="left"/>
+      <w:pPr>
+        <w:tabs>
+          <w:tab w:val="num" w:pos="3600"/>
+        </w:tabs>
+        <w:ind w:left="3600" w:hanging="360"/>
+      </w:pPr>
+      <w:rPr>
+        <w:rFonts w:ascii="Wingdings" w:hAnsi="Wingdings" w:hint="default"/>
+        <w:sz w:val="20"/>
+      </w:rPr>
+    </w:lvl>
+    <w:lvl w:ilvl="5" w:tentative="1">
+      <w:start w:val="1"/>
+      <w:numFmt w:val="bullet"/>
+      <w:lvlText w:val=""/>
+      <w:lvlJc w:val="left"/>
+      <w:pPr>
+        <w:tabs>
+          <w:tab w:val="num" w:pos="4320"/>
+        </w:tabs>
+        <w:ind w:left="4320" w:hanging="360"/>
+      </w:pPr>
+      <w:rPr>
+        <w:rFonts w:ascii="Wingdings" w:hAnsi="Wingdings" w:hint="default"/>
+        <w:sz w:val="20"/>
+      </w:rPr>
+    </w:lvl>
+    <w:lvl w:ilvl="6" w:tentative="1">
+      <w:start w:val="1"/>
+      <w:numFmt w:val="bullet"/>
+      <w:lvlText w:val=""/>
+      <w:lvlJc w:val="left"/>
+      <w:pPr>
+        <w:tabs>
+          <w:tab w:val="num" w:pos="5040"/>
+        </w:tabs>
+        <w:ind w:left="5040" w:hanging="360"/>
+      </w:pPr>
+      <w:rPr>
+        <w:rFonts w:ascii="Wingdings" w:hAnsi="Wingdings" w:hint="default"/>
+        <w:sz w:val="20"/>
+      </w:rPr>
+    </w:lvl>
+    <w:lvl w:ilvl="7" w:tentative="1">
+      <w:start w:val="1"/>
+      <w:numFmt w:val="bullet"/>
+      <w:lvlText w:val=""/>
+      <w:lvlJc w:val="left"/>
+      <w:pPr>
+        <w:tabs>
+          <w:tab w:val="num" w:pos="5760"/>
+        </w:tabs>
+        <w:ind w:left="5760" w:hanging="360"/>
+      </w:pPr>
+      <w:rPr>
+        <w:rFonts w:ascii="Wingdings" w:hAnsi="Wingdings" w:hint="default"/>
+        <w:sz w:val="20"/>
+      </w:rPr>
+    </w:lvl>
+    <w:lvl w:ilvl="8" w:tentative="1">
+      <w:start w:val="1"/>
+      <w:numFmt w:val="bullet"/>
+      <w:lvlText w:val=""/>
+      <w:lvlJc w:val="left"/>
+      <w:pPr>
+        <w:tabs>
+          <w:tab w:val="num" w:pos="6480"/>
+        </w:tabs>
+        <w:ind w:left="6480" w:hanging="360"/>
+      </w:pPr>
+      <w:rPr>
+        <w:rFonts w:ascii="Wingdings" w:hAnsi="Wingdings" w:hint="default"/>
+        <w:sz w:val="20"/>
+      </w:rPr>
+    </w:lvl>
+  </w:abstractNum>
+  <w:abstractNum w:abstractNumId="7" w15:restartNumberingAfterBreak="0">
     <w:nsid w:val="10024F59"/>
     <w:multiLevelType w:val="multilevel"/>
     <w:tmpl w:val="B762BE30"/>
@@ -2878,7 +5016,7 @@
       </w:rPr>
     </w:lvl>
   </w:abstractNum>
-  <w:abstractNum w:abstractNumId="6" w15:restartNumberingAfterBreak="0">
+  <w:abstractNum w:abstractNumId="8" w15:restartNumberingAfterBreak="0">
     <w:nsid w:val="11687A2B"/>
     <w:multiLevelType w:val="multilevel"/>
     <w:tmpl w:val="12BC350A"/>
@@ -3027,7 +5165,7 @@
       </w:rPr>
     </w:lvl>
   </w:abstractNum>
-  <w:abstractNum w:abstractNumId="7" w15:restartNumberingAfterBreak="0">
+  <w:abstractNum w:abstractNumId="9" w15:restartNumberingAfterBreak="0">
     <w:nsid w:val="21236BC6"/>
     <w:multiLevelType w:val="multilevel"/>
     <w:tmpl w:val="9E6AD364"/>
@@ -3140,7 +5278,7 @@
       </w:pPr>
     </w:lvl>
   </w:abstractNum>
-  <w:abstractNum w:abstractNumId="8" w15:restartNumberingAfterBreak="0">
+  <w:abstractNum w:abstractNumId="10" w15:restartNumberingAfterBreak="0">
     <w:nsid w:val="367E370B"/>
     <w:multiLevelType w:val="multilevel"/>
     <w:tmpl w:val="DE52B3A8"/>
@@ -3289,7 +5427,7 @@
       </w:rPr>
     </w:lvl>
   </w:abstractNum>
-  <w:abstractNum w:abstractNumId="9" w15:restartNumberingAfterBreak="0">
+  <w:abstractNum w:abstractNumId="11" w15:restartNumberingAfterBreak="0">
     <w:nsid w:val="3AD8398C"/>
     <w:multiLevelType w:val="hybridMultilevel"/>
     <w:tmpl w:val="FEC8DC68"/>
@@ -3402,7 +5540,7 @@
       </w:rPr>
     </w:lvl>
   </w:abstractNum>
-  <w:abstractNum w:abstractNumId="10" w15:restartNumberingAfterBreak="0">
+  <w:abstractNum w:abstractNumId="12" w15:restartNumberingAfterBreak="0">
     <w:nsid w:val="3BBC5436"/>
     <w:multiLevelType w:val="multilevel"/>
     <w:tmpl w:val="EBC8F044"/>
@@ -3551,7 +5689,7 @@
       </w:rPr>
     </w:lvl>
   </w:abstractNum>
-  <w:abstractNum w:abstractNumId="11" w15:restartNumberingAfterBreak="0">
+  <w:abstractNum w:abstractNumId="13" w15:restartNumberingAfterBreak="0">
     <w:nsid w:val="45B330DA"/>
     <w:multiLevelType w:val="multilevel"/>
     <w:tmpl w:val="0C0C0025"/>
@@ -3646,7 +5784,7 @@
       </w:pPr>
     </w:lvl>
   </w:abstractNum>
-  <w:abstractNum w:abstractNumId="12" w15:restartNumberingAfterBreak="0">
+  <w:abstractNum w:abstractNumId="14" w15:restartNumberingAfterBreak="0">
     <w:nsid w:val="48890033"/>
     <w:multiLevelType w:val="hybridMultilevel"/>
     <w:tmpl w:val="C868D3D6"/>
@@ -3759,7 +5897,156 @@
       </w:rPr>
     </w:lvl>
   </w:abstractNum>
-  <w:abstractNum w:abstractNumId="13" w15:restartNumberingAfterBreak="0">
+  <w:abstractNum w:abstractNumId="15" w15:restartNumberingAfterBreak="0">
+    <w:nsid w:val="4F7E5AF6"/>
+    <w:multiLevelType w:val="multilevel"/>
+    <w:tmpl w:val="C5C46BD0"/>
+    <w:lvl w:ilvl="0">
+      <w:start w:val="1"/>
+      <w:numFmt w:val="bullet"/>
+      <w:lvlText w:val=""/>
+      <w:lvlJc w:val="left"/>
+      <w:pPr>
+        <w:tabs>
+          <w:tab w:val="num" w:pos="720"/>
+        </w:tabs>
+        <w:ind w:left="720" w:hanging="360"/>
+      </w:pPr>
+      <w:rPr>
+        <w:rFonts w:ascii="Symbol" w:hAnsi="Symbol" w:hint="default"/>
+        <w:sz w:val="20"/>
+      </w:rPr>
+    </w:lvl>
+    <w:lvl w:ilvl="1" w:tentative="1">
+      <w:start w:val="1"/>
+      <w:numFmt w:val="bullet"/>
+      <w:lvlText w:val="o"/>
+      <w:lvlJc w:val="left"/>
+      <w:pPr>
+        <w:tabs>
+          <w:tab w:val="num" w:pos="1440"/>
+        </w:tabs>
+        <w:ind w:left="1440" w:hanging="360"/>
+      </w:pPr>
+      <w:rPr>
+        <w:rFonts w:ascii="Courier New" w:hAnsi="Courier New" w:hint="default"/>
+        <w:sz w:val="20"/>
+      </w:rPr>
+    </w:lvl>
+    <w:lvl w:ilvl="2" w:tentative="1">
+      <w:start w:val="1"/>
+      <w:numFmt w:val="bullet"/>
+      <w:lvlText w:val=""/>
+      <w:lvlJc w:val="left"/>
+      <w:pPr>
+        <w:tabs>
+          <w:tab w:val="num" w:pos="2160"/>
+        </w:tabs>
+        <w:ind w:left="2160" w:hanging="360"/>
+      </w:pPr>
+      <w:rPr>
+        <w:rFonts w:ascii="Wingdings" w:hAnsi="Wingdings" w:hint="default"/>
+        <w:sz w:val="20"/>
+      </w:rPr>
+    </w:lvl>
+    <w:lvl w:ilvl="3" w:tentative="1">
+      <w:start w:val="1"/>
+      <w:numFmt w:val="bullet"/>
+      <w:lvlText w:val=""/>
+      <w:lvlJc w:val="left"/>
+      <w:pPr>
+        <w:tabs>
+          <w:tab w:val="num" w:pos="2880"/>
+        </w:tabs>
+        <w:ind w:left="2880" w:hanging="360"/>
+      </w:pPr>
+      <w:rPr>
+        <w:rFonts w:ascii="Wingdings" w:hAnsi="Wingdings" w:hint="default"/>
+        <w:sz w:val="20"/>
+      </w:rPr>
+    </w:lvl>
+    <w:lvl w:ilvl="4" w:tentative="1">
+      <w:start w:val="1"/>
+      <w:numFmt w:val="bullet"/>
+      <w:lvlText w:val=""/>
+      <w:lvlJc w:val="left"/>
+      <w:pPr>
+        <w:tabs>
+          <w:tab w:val="num" w:pos="3600"/>
+        </w:tabs>
+        <w:ind w:left="3600" w:hanging="360"/>
+      </w:pPr>
+      <w:rPr>
+        <w:rFonts w:ascii="Wingdings" w:hAnsi="Wingdings" w:hint="default"/>
+        <w:sz w:val="20"/>
+      </w:rPr>
+    </w:lvl>
+    <w:lvl w:ilvl="5" w:tentative="1">
+      <w:start w:val="1"/>
+      <w:numFmt w:val="bullet"/>
+      <w:lvlText w:val=""/>
+      <w:lvlJc w:val="left"/>
+      <w:pPr>
+        <w:tabs>
+          <w:tab w:val="num" w:pos="4320"/>
+        </w:tabs>
+        <w:ind w:left="4320" w:hanging="360"/>
+      </w:pPr>
+      <w:rPr>
+        <w:rFonts w:ascii="Wingdings" w:hAnsi="Wingdings" w:hint="default"/>
+        <w:sz w:val="20"/>
+      </w:rPr>
+    </w:lvl>
+    <w:lvl w:ilvl="6" w:tentative="1">
+      <w:start w:val="1"/>
+      <w:numFmt w:val="bullet"/>
+      <w:lvlText w:val=""/>
+      <w:lvlJc w:val="left"/>
+      <w:pPr>
+        <w:tabs>
+          <w:tab w:val="num" w:pos="5040"/>
+        </w:tabs>
+        <w:ind w:left="5040" w:hanging="360"/>
+      </w:pPr>
+      <w:rPr>
+        <w:rFonts w:ascii="Wingdings" w:hAnsi="Wingdings" w:hint="default"/>
+        <w:sz w:val="20"/>
+      </w:rPr>
+    </w:lvl>
+    <w:lvl w:ilvl="7" w:tentative="1">
+      <w:start w:val="1"/>
+      <w:numFmt w:val="bullet"/>
+      <w:lvlText w:val=""/>
+      <w:lvlJc w:val="left"/>
+      <w:pPr>
+        <w:tabs>
+          <w:tab w:val="num" w:pos="5760"/>
+        </w:tabs>
+        <w:ind w:left="5760" w:hanging="360"/>
+      </w:pPr>
+      <w:rPr>
+        <w:rFonts w:ascii="Wingdings" w:hAnsi="Wingdings" w:hint="default"/>
+        <w:sz w:val="20"/>
+      </w:rPr>
+    </w:lvl>
+    <w:lvl w:ilvl="8" w:tentative="1">
+      <w:start w:val="1"/>
+      <w:numFmt w:val="bullet"/>
+      <w:lvlText w:val=""/>
+      <w:lvlJc w:val="left"/>
+      <w:pPr>
+        <w:tabs>
+          <w:tab w:val="num" w:pos="6480"/>
+        </w:tabs>
+        <w:ind w:left="6480" w:hanging="360"/>
+      </w:pPr>
+      <w:rPr>
+        <w:rFonts w:ascii="Wingdings" w:hAnsi="Wingdings" w:hint="default"/>
+        <w:sz w:val="20"/>
+      </w:rPr>
+    </w:lvl>
+  </w:abstractNum>
+  <w:abstractNum w:abstractNumId="16" w15:restartNumberingAfterBreak="0">
     <w:nsid w:val="51BF4B4C"/>
     <w:multiLevelType w:val="multilevel"/>
     <w:tmpl w:val="DA84966A"/>
@@ -3908,7 +6195,305 @@
       </w:rPr>
     </w:lvl>
   </w:abstractNum>
-  <w:abstractNum w:abstractNumId="14" w15:restartNumberingAfterBreak="0">
+  <w:abstractNum w:abstractNumId="17" w15:restartNumberingAfterBreak="0">
+    <w:nsid w:val="53D60380"/>
+    <w:multiLevelType w:val="multilevel"/>
+    <w:tmpl w:val="F52EA0F2"/>
+    <w:lvl w:ilvl="0">
+      <w:start w:val="1"/>
+      <w:numFmt w:val="bullet"/>
+      <w:lvlText w:val=""/>
+      <w:lvlJc w:val="left"/>
+      <w:pPr>
+        <w:tabs>
+          <w:tab w:val="num" w:pos="720"/>
+        </w:tabs>
+        <w:ind w:left="720" w:hanging="360"/>
+      </w:pPr>
+      <w:rPr>
+        <w:rFonts w:ascii="Symbol" w:hAnsi="Symbol" w:hint="default"/>
+        <w:sz w:val="20"/>
+      </w:rPr>
+    </w:lvl>
+    <w:lvl w:ilvl="1" w:tentative="1">
+      <w:start w:val="1"/>
+      <w:numFmt w:val="bullet"/>
+      <w:lvlText w:val="o"/>
+      <w:lvlJc w:val="left"/>
+      <w:pPr>
+        <w:tabs>
+          <w:tab w:val="num" w:pos="1440"/>
+        </w:tabs>
+        <w:ind w:left="1440" w:hanging="360"/>
+      </w:pPr>
+      <w:rPr>
+        <w:rFonts w:ascii="Courier New" w:hAnsi="Courier New" w:hint="default"/>
+        <w:sz w:val="20"/>
+      </w:rPr>
+    </w:lvl>
+    <w:lvl w:ilvl="2" w:tentative="1">
+      <w:start w:val="1"/>
+      <w:numFmt w:val="bullet"/>
+      <w:lvlText w:val=""/>
+      <w:lvlJc w:val="left"/>
+      <w:pPr>
+        <w:tabs>
+          <w:tab w:val="num" w:pos="2160"/>
+        </w:tabs>
+        <w:ind w:left="2160" w:hanging="360"/>
+      </w:pPr>
+      <w:rPr>
+        <w:rFonts w:ascii="Wingdings" w:hAnsi="Wingdings" w:hint="default"/>
+        <w:sz w:val="20"/>
+      </w:rPr>
+    </w:lvl>
+    <w:lvl w:ilvl="3" w:tentative="1">
+      <w:start w:val="1"/>
+      <w:numFmt w:val="bullet"/>
+      <w:lvlText w:val=""/>
+      <w:lvlJc w:val="left"/>
+      <w:pPr>
+        <w:tabs>
+          <w:tab w:val="num" w:pos="2880"/>
+        </w:tabs>
+        <w:ind w:left="2880" w:hanging="360"/>
+      </w:pPr>
+      <w:rPr>
+        <w:rFonts w:ascii="Wingdings" w:hAnsi="Wingdings" w:hint="default"/>
+        <w:sz w:val="20"/>
+      </w:rPr>
+    </w:lvl>
+    <w:lvl w:ilvl="4" w:tentative="1">
+      <w:start w:val="1"/>
+      <w:numFmt w:val="bullet"/>
+      <w:lvlText w:val=""/>
+      <w:lvlJc w:val="left"/>
+      <w:pPr>
+        <w:tabs>
+          <w:tab w:val="num" w:pos="3600"/>
+        </w:tabs>
+        <w:ind w:left="3600" w:hanging="360"/>
+      </w:pPr>
+      <w:rPr>
+        <w:rFonts w:ascii="Wingdings" w:hAnsi="Wingdings" w:hint="default"/>
+        <w:sz w:val="20"/>
+      </w:rPr>
+    </w:lvl>
+    <w:lvl w:ilvl="5" w:tentative="1">
+      <w:start w:val="1"/>
+      <w:numFmt w:val="bullet"/>
+      <w:lvlText w:val=""/>
+      <w:lvlJc w:val="left"/>
+      <w:pPr>
+        <w:tabs>
+          <w:tab w:val="num" w:pos="4320"/>
+        </w:tabs>
+        <w:ind w:left="4320" w:hanging="360"/>
+      </w:pPr>
+      <w:rPr>
+        <w:rFonts w:ascii="Wingdings" w:hAnsi="Wingdings" w:hint="default"/>
+        <w:sz w:val="20"/>
+      </w:rPr>
+    </w:lvl>
+    <w:lvl w:ilvl="6" w:tentative="1">
+      <w:start w:val="1"/>
+      <w:numFmt w:val="bullet"/>
+      <w:lvlText w:val=""/>
+      <w:lvlJc w:val="left"/>
+      <w:pPr>
+        <w:tabs>
+          <w:tab w:val="num" w:pos="5040"/>
+        </w:tabs>
+        <w:ind w:left="5040" w:hanging="360"/>
+      </w:pPr>
+      <w:rPr>
+        <w:rFonts w:ascii="Wingdings" w:hAnsi="Wingdings" w:hint="default"/>
+        <w:sz w:val="20"/>
+      </w:rPr>
+    </w:lvl>
+    <w:lvl w:ilvl="7" w:tentative="1">
+      <w:start w:val="1"/>
+      <w:numFmt w:val="bullet"/>
+      <w:lvlText w:val=""/>
+      <w:lvlJc w:val="left"/>
+      <w:pPr>
+        <w:tabs>
+          <w:tab w:val="num" w:pos="5760"/>
+        </w:tabs>
+        <w:ind w:left="5760" w:hanging="360"/>
+      </w:pPr>
+      <w:rPr>
+        <w:rFonts w:ascii="Wingdings" w:hAnsi="Wingdings" w:hint="default"/>
+        <w:sz w:val="20"/>
+      </w:rPr>
+    </w:lvl>
+    <w:lvl w:ilvl="8" w:tentative="1">
+      <w:start w:val="1"/>
+      <w:numFmt w:val="bullet"/>
+      <w:lvlText w:val=""/>
+      <w:lvlJc w:val="left"/>
+      <w:pPr>
+        <w:tabs>
+          <w:tab w:val="num" w:pos="6480"/>
+        </w:tabs>
+        <w:ind w:left="6480" w:hanging="360"/>
+      </w:pPr>
+      <w:rPr>
+        <w:rFonts w:ascii="Wingdings" w:hAnsi="Wingdings" w:hint="default"/>
+        <w:sz w:val="20"/>
+      </w:rPr>
+    </w:lvl>
+  </w:abstractNum>
+  <w:abstractNum w:abstractNumId="18" w15:restartNumberingAfterBreak="0">
+    <w:nsid w:val="542F5D36"/>
+    <w:multiLevelType w:val="multilevel"/>
+    <w:tmpl w:val="6002AB0C"/>
+    <w:lvl w:ilvl="0">
+      <w:start w:val="1"/>
+      <w:numFmt w:val="bullet"/>
+      <w:lvlText w:val=""/>
+      <w:lvlJc w:val="left"/>
+      <w:pPr>
+        <w:tabs>
+          <w:tab w:val="num" w:pos="720"/>
+        </w:tabs>
+        <w:ind w:left="720" w:hanging="360"/>
+      </w:pPr>
+      <w:rPr>
+        <w:rFonts w:ascii="Symbol" w:hAnsi="Symbol" w:hint="default"/>
+        <w:sz w:val="20"/>
+      </w:rPr>
+    </w:lvl>
+    <w:lvl w:ilvl="1" w:tentative="1">
+      <w:start w:val="1"/>
+      <w:numFmt w:val="bullet"/>
+      <w:lvlText w:val="o"/>
+      <w:lvlJc w:val="left"/>
+      <w:pPr>
+        <w:tabs>
+          <w:tab w:val="num" w:pos="1440"/>
+        </w:tabs>
+        <w:ind w:left="1440" w:hanging="360"/>
+      </w:pPr>
+      <w:rPr>
+        <w:rFonts w:ascii="Courier New" w:hAnsi="Courier New" w:hint="default"/>
+        <w:sz w:val="20"/>
+      </w:rPr>
+    </w:lvl>
+    <w:lvl w:ilvl="2" w:tentative="1">
+      <w:start w:val="1"/>
+      <w:numFmt w:val="bullet"/>
+      <w:lvlText w:val=""/>
+      <w:lvlJc w:val="left"/>
+      <w:pPr>
+        <w:tabs>
+          <w:tab w:val="num" w:pos="2160"/>
+        </w:tabs>
+        <w:ind w:left="2160" w:hanging="360"/>
+      </w:pPr>
+      <w:rPr>
+        <w:rFonts w:ascii="Wingdings" w:hAnsi="Wingdings" w:hint="default"/>
+        <w:sz w:val="20"/>
+      </w:rPr>
+    </w:lvl>
+    <w:lvl w:ilvl="3" w:tentative="1">
+      <w:start w:val="1"/>
+      <w:numFmt w:val="bullet"/>
+      <w:lvlText w:val=""/>
+      <w:lvlJc w:val="left"/>
+      <w:pPr>
+        <w:tabs>
+          <w:tab w:val="num" w:pos="2880"/>
+        </w:tabs>
+        <w:ind w:left="2880" w:hanging="360"/>
+      </w:pPr>
+      <w:rPr>
+        <w:rFonts w:ascii="Wingdings" w:hAnsi="Wingdings" w:hint="default"/>
+        <w:sz w:val="20"/>
+      </w:rPr>
+    </w:lvl>
+    <w:lvl w:ilvl="4" w:tentative="1">
+      <w:start w:val="1"/>
+      <w:numFmt w:val="bullet"/>
+      <w:lvlText w:val=""/>
+      <w:lvlJc w:val="left"/>
+      <w:pPr>
+        <w:tabs>
+          <w:tab w:val="num" w:pos="3600"/>
+        </w:tabs>
+        <w:ind w:left="3600" w:hanging="360"/>
+      </w:pPr>
+      <w:rPr>
+        <w:rFonts w:ascii="Wingdings" w:hAnsi="Wingdings" w:hint="default"/>
+        <w:sz w:val="20"/>
+      </w:rPr>
+    </w:lvl>
+    <w:lvl w:ilvl="5" w:tentative="1">
+      <w:start w:val="1"/>
+      <w:numFmt w:val="bullet"/>
+      <w:lvlText w:val=""/>
+      <w:lvlJc w:val="left"/>
+      <w:pPr>
+        <w:tabs>
+          <w:tab w:val="num" w:pos="4320"/>
+        </w:tabs>
+        <w:ind w:left="4320" w:hanging="360"/>
+      </w:pPr>
+      <w:rPr>
+        <w:rFonts w:ascii="Wingdings" w:hAnsi="Wingdings" w:hint="default"/>
+        <w:sz w:val="20"/>
+      </w:rPr>
+    </w:lvl>
+    <w:lvl w:ilvl="6" w:tentative="1">
+      <w:start w:val="1"/>
+      <w:numFmt w:val="bullet"/>
+      <w:lvlText w:val=""/>
+      <w:lvlJc w:val="left"/>
+      <w:pPr>
+        <w:tabs>
+          <w:tab w:val="num" w:pos="5040"/>
+        </w:tabs>
+        <w:ind w:left="5040" w:hanging="360"/>
+      </w:pPr>
+      <w:rPr>
+        <w:rFonts w:ascii="Wingdings" w:hAnsi="Wingdings" w:hint="default"/>
+        <w:sz w:val="20"/>
+      </w:rPr>
+    </w:lvl>
+    <w:lvl w:ilvl="7" w:tentative="1">
+      <w:start w:val="1"/>
+      <w:numFmt w:val="bullet"/>
+      <w:lvlText w:val=""/>
+      <w:lvlJc w:val="left"/>
+      <w:pPr>
+        <w:tabs>
+          <w:tab w:val="num" w:pos="5760"/>
+        </w:tabs>
+        <w:ind w:left="5760" w:hanging="360"/>
+      </w:pPr>
+      <w:rPr>
+        <w:rFonts w:ascii="Wingdings" w:hAnsi="Wingdings" w:hint="default"/>
+        <w:sz w:val="20"/>
+      </w:rPr>
+    </w:lvl>
+    <w:lvl w:ilvl="8" w:tentative="1">
+      <w:start w:val="1"/>
+      <w:numFmt w:val="bullet"/>
+      <w:lvlText w:val=""/>
+      <w:lvlJc w:val="left"/>
+      <w:pPr>
+        <w:tabs>
+          <w:tab w:val="num" w:pos="6480"/>
+        </w:tabs>
+        <w:ind w:left="6480" w:hanging="360"/>
+      </w:pPr>
+      <w:rPr>
+        <w:rFonts w:ascii="Wingdings" w:hAnsi="Wingdings" w:hint="default"/>
+        <w:sz w:val="20"/>
+      </w:rPr>
+    </w:lvl>
+  </w:abstractNum>
+  <w:abstractNum w:abstractNumId="19" w15:restartNumberingAfterBreak="0">
     <w:nsid w:val="54A335DB"/>
     <w:multiLevelType w:val="hybridMultilevel"/>
     <w:tmpl w:val="8904F72A"/>
@@ -4020,7 +6605,7 @@
       </w:rPr>
     </w:lvl>
   </w:abstractNum>
-  <w:abstractNum w:abstractNumId="15" w15:restartNumberingAfterBreak="0">
+  <w:abstractNum w:abstractNumId="20" w15:restartNumberingAfterBreak="0">
     <w:nsid w:val="585041C6"/>
     <w:multiLevelType w:val="hybridMultilevel"/>
     <w:tmpl w:val="8DAC816E"/>
@@ -4133,7 +6718,7 @@
       </w:rPr>
     </w:lvl>
   </w:abstractNum>
-  <w:abstractNum w:abstractNumId="16" w15:restartNumberingAfterBreak="0">
+  <w:abstractNum w:abstractNumId="21" w15:restartNumberingAfterBreak="0">
     <w:nsid w:val="65972689"/>
     <w:multiLevelType w:val="multilevel"/>
     <w:tmpl w:val="0B04174C"/>
@@ -4282,7 +6867,7 @@
       </w:rPr>
     </w:lvl>
   </w:abstractNum>
-  <w:abstractNum w:abstractNumId="17" w15:restartNumberingAfterBreak="0">
+  <w:abstractNum w:abstractNumId="22" w15:restartNumberingAfterBreak="0">
     <w:nsid w:val="68781054"/>
     <w:multiLevelType w:val="hybridMultilevel"/>
     <w:tmpl w:val="971EF396"/>
@@ -4395,7 +6980,156 @@
       </w:rPr>
     </w:lvl>
   </w:abstractNum>
-  <w:abstractNum w:abstractNumId="18" w15:restartNumberingAfterBreak="0">
+  <w:abstractNum w:abstractNumId="23" w15:restartNumberingAfterBreak="0">
+    <w:nsid w:val="6F0901AE"/>
+    <w:multiLevelType w:val="multilevel"/>
+    <w:tmpl w:val="4BA432BC"/>
+    <w:lvl w:ilvl="0">
+      <w:start w:val="1"/>
+      <w:numFmt w:val="bullet"/>
+      <w:lvlText w:val=""/>
+      <w:lvlJc w:val="left"/>
+      <w:pPr>
+        <w:tabs>
+          <w:tab w:val="num" w:pos="720"/>
+        </w:tabs>
+        <w:ind w:left="720" w:hanging="360"/>
+      </w:pPr>
+      <w:rPr>
+        <w:rFonts w:ascii="Symbol" w:hAnsi="Symbol" w:hint="default"/>
+        <w:sz w:val="20"/>
+      </w:rPr>
+    </w:lvl>
+    <w:lvl w:ilvl="1" w:tentative="1">
+      <w:start w:val="1"/>
+      <w:numFmt w:val="bullet"/>
+      <w:lvlText w:val="o"/>
+      <w:lvlJc w:val="left"/>
+      <w:pPr>
+        <w:tabs>
+          <w:tab w:val="num" w:pos="1440"/>
+        </w:tabs>
+        <w:ind w:left="1440" w:hanging="360"/>
+      </w:pPr>
+      <w:rPr>
+        <w:rFonts w:ascii="Courier New" w:hAnsi="Courier New" w:hint="default"/>
+        <w:sz w:val="20"/>
+      </w:rPr>
+    </w:lvl>
+    <w:lvl w:ilvl="2" w:tentative="1">
+      <w:start w:val="1"/>
+      <w:numFmt w:val="bullet"/>
+      <w:lvlText w:val=""/>
+      <w:lvlJc w:val="left"/>
+      <w:pPr>
+        <w:tabs>
+          <w:tab w:val="num" w:pos="2160"/>
+        </w:tabs>
+        <w:ind w:left="2160" w:hanging="360"/>
+      </w:pPr>
+      <w:rPr>
+        <w:rFonts w:ascii="Wingdings" w:hAnsi="Wingdings" w:hint="default"/>
+        <w:sz w:val="20"/>
+      </w:rPr>
+    </w:lvl>
+    <w:lvl w:ilvl="3" w:tentative="1">
+      <w:start w:val="1"/>
+      <w:numFmt w:val="bullet"/>
+      <w:lvlText w:val=""/>
+      <w:lvlJc w:val="left"/>
+      <w:pPr>
+        <w:tabs>
+          <w:tab w:val="num" w:pos="2880"/>
+        </w:tabs>
+        <w:ind w:left="2880" w:hanging="360"/>
+      </w:pPr>
+      <w:rPr>
+        <w:rFonts w:ascii="Wingdings" w:hAnsi="Wingdings" w:hint="default"/>
+        <w:sz w:val="20"/>
+      </w:rPr>
+    </w:lvl>
+    <w:lvl w:ilvl="4" w:tentative="1">
+      <w:start w:val="1"/>
+      <w:numFmt w:val="bullet"/>
+      <w:lvlText w:val=""/>
+      <w:lvlJc w:val="left"/>
+      <w:pPr>
+        <w:tabs>
+          <w:tab w:val="num" w:pos="3600"/>
+        </w:tabs>
+        <w:ind w:left="3600" w:hanging="360"/>
+      </w:pPr>
+      <w:rPr>
+        <w:rFonts w:ascii="Wingdings" w:hAnsi="Wingdings" w:hint="default"/>
+        <w:sz w:val="20"/>
+      </w:rPr>
+    </w:lvl>
+    <w:lvl w:ilvl="5" w:tentative="1">
+      <w:start w:val="1"/>
+      <w:numFmt w:val="bullet"/>
+      <w:lvlText w:val=""/>
+      <w:lvlJc w:val="left"/>
+      <w:pPr>
+        <w:tabs>
+          <w:tab w:val="num" w:pos="4320"/>
+        </w:tabs>
+        <w:ind w:left="4320" w:hanging="360"/>
+      </w:pPr>
+      <w:rPr>
+        <w:rFonts w:ascii="Wingdings" w:hAnsi="Wingdings" w:hint="default"/>
+        <w:sz w:val="20"/>
+      </w:rPr>
+    </w:lvl>
+    <w:lvl w:ilvl="6" w:tentative="1">
+      <w:start w:val="1"/>
+      <w:numFmt w:val="bullet"/>
+      <w:lvlText w:val=""/>
+      <w:lvlJc w:val="left"/>
+      <w:pPr>
+        <w:tabs>
+          <w:tab w:val="num" w:pos="5040"/>
+        </w:tabs>
+        <w:ind w:left="5040" w:hanging="360"/>
+      </w:pPr>
+      <w:rPr>
+        <w:rFonts w:ascii="Wingdings" w:hAnsi="Wingdings" w:hint="default"/>
+        <w:sz w:val="20"/>
+      </w:rPr>
+    </w:lvl>
+    <w:lvl w:ilvl="7" w:tentative="1">
+      <w:start w:val="1"/>
+      <w:numFmt w:val="bullet"/>
+      <w:lvlText w:val=""/>
+      <w:lvlJc w:val="left"/>
+      <w:pPr>
+        <w:tabs>
+          <w:tab w:val="num" w:pos="5760"/>
+        </w:tabs>
+        <w:ind w:left="5760" w:hanging="360"/>
+      </w:pPr>
+      <w:rPr>
+        <w:rFonts w:ascii="Wingdings" w:hAnsi="Wingdings" w:hint="default"/>
+        <w:sz w:val="20"/>
+      </w:rPr>
+    </w:lvl>
+    <w:lvl w:ilvl="8" w:tentative="1">
+      <w:start w:val="1"/>
+      <w:numFmt w:val="bullet"/>
+      <w:lvlText w:val=""/>
+      <w:lvlJc w:val="left"/>
+      <w:pPr>
+        <w:tabs>
+          <w:tab w:val="num" w:pos="6480"/>
+        </w:tabs>
+        <w:ind w:left="6480" w:hanging="360"/>
+      </w:pPr>
+      <w:rPr>
+        <w:rFonts w:ascii="Wingdings" w:hAnsi="Wingdings" w:hint="default"/>
+        <w:sz w:val="20"/>
+      </w:rPr>
+    </w:lvl>
+  </w:abstractNum>
+  <w:abstractNum w:abstractNumId="24" w15:restartNumberingAfterBreak="0">
     <w:nsid w:val="71AC27A5"/>
     <w:multiLevelType w:val="hybridMultilevel"/>
     <w:tmpl w:val="4C248B70"/>
@@ -4508,7 +7242,7 @@
       </w:rPr>
     </w:lvl>
   </w:abstractNum>
-  <w:abstractNum w:abstractNumId="19" w15:restartNumberingAfterBreak="0">
+  <w:abstractNum w:abstractNumId="25" w15:restartNumberingAfterBreak="0">
     <w:nsid w:val="720C06FB"/>
     <w:multiLevelType w:val="multilevel"/>
     <w:tmpl w:val="E29655E4"/>
@@ -4657,7 +7391,7 @@
       </w:rPr>
     </w:lvl>
   </w:abstractNum>
-  <w:abstractNum w:abstractNumId="20" w15:restartNumberingAfterBreak="0">
+  <w:abstractNum w:abstractNumId="26" w15:restartNumberingAfterBreak="0">
     <w:nsid w:val="7259170C"/>
     <w:multiLevelType w:val="multilevel"/>
     <w:tmpl w:val="05F85274"/>
@@ -4743,7 +7477,156 @@
       </w:pPr>
     </w:lvl>
   </w:abstractNum>
-  <w:abstractNum w:abstractNumId="21" w15:restartNumberingAfterBreak="0">
+  <w:abstractNum w:abstractNumId="27" w15:restartNumberingAfterBreak="0">
+    <w:nsid w:val="79B85EDC"/>
+    <w:multiLevelType w:val="multilevel"/>
+    <w:tmpl w:val="EBE43BE2"/>
+    <w:lvl w:ilvl="0">
+      <w:start w:val="1"/>
+      <w:numFmt w:val="bullet"/>
+      <w:lvlText w:val=""/>
+      <w:lvlJc w:val="left"/>
+      <w:pPr>
+        <w:tabs>
+          <w:tab w:val="num" w:pos="720"/>
+        </w:tabs>
+        <w:ind w:left="720" w:hanging="360"/>
+      </w:pPr>
+      <w:rPr>
+        <w:rFonts w:ascii="Symbol" w:hAnsi="Symbol" w:hint="default"/>
+        <w:sz w:val="20"/>
+      </w:rPr>
+    </w:lvl>
+    <w:lvl w:ilvl="1" w:tentative="1">
+      <w:start w:val="1"/>
+      <w:numFmt w:val="bullet"/>
+      <w:lvlText w:val="o"/>
+      <w:lvlJc w:val="left"/>
+      <w:pPr>
+        <w:tabs>
+          <w:tab w:val="num" w:pos="1440"/>
+        </w:tabs>
+        <w:ind w:left="1440" w:hanging="360"/>
+      </w:pPr>
+      <w:rPr>
+        <w:rFonts w:ascii="Courier New" w:hAnsi="Courier New" w:hint="default"/>
+        <w:sz w:val="20"/>
+      </w:rPr>
+    </w:lvl>
+    <w:lvl w:ilvl="2" w:tentative="1">
+      <w:start w:val="1"/>
+      <w:numFmt w:val="bullet"/>
+      <w:lvlText w:val=""/>
+      <w:lvlJc w:val="left"/>
+      <w:pPr>
+        <w:tabs>
+          <w:tab w:val="num" w:pos="2160"/>
+        </w:tabs>
+        <w:ind w:left="2160" w:hanging="360"/>
+      </w:pPr>
+      <w:rPr>
+        <w:rFonts w:ascii="Wingdings" w:hAnsi="Wingdings" w:hint="default"/>
+        <w:sz w:val="20"/>
+      </w:rPr>
+    </w:lvl>
+    <w:lvl w:ilvl="3" w:tentative="1">
+      <w:start w:val="1"/>
+      <w:numFmt w:val="bullet"/>
+      <w:lvlText w:val=""/>
+      <w:lvlJc w:val="left"/>
+      <w:pPr>
+        <w:tabs>
+          <w:tab w:val="num" w:pos="2880"/>
+        </w:tabs>
+        <w:ind w:left="2880" w:hanging="360"/>
+      </w:pPr>
+      <w:rPr>
+        <w:rFonts w:ascii="Wingdings" w:hAnsi="Wingdings" w:hint="default"/>
+        <w:sz w:val="20"/>
+      </w:rPr>
+    </w:lvl>
+    <w:lvl w:ilvl="4" w:tentative="1">
+      <w:start w:val="1"/>
+      <w:numFmt w:val="bullet"/>
+      <w:lvlText w:val=""/>
+      <w:lvlJc w:val="left"/>
+      <w:pPr>
+        <w:tabs>
+          <w:tab w:val="num" w:pos="3600"/>
+        </w:tabs>
+        <w:ind w:left="3600" w:hanging="360"/>
+      </w:pPr>
+      <w:rPr>
+        <w:rFonts w:ascii="Wingdings" w:hAnsi="Wingdings" w:hint="default"/>
+        <w:sz w:val="20"/>
+      </w:rPr>
+    </w:lvl>
+    <w:lvl w:ilvl="5" w:tentative="1">
+      <w:start w:val="1"/>
+      <w:numFmt w:val="bullet"/>
+      <w:lvlText w:val=""/>
+      <w:lvlJc w:val="left"/>
+      <w:pPr>
+        <w:tabs>
+          <w:tab w:val="num" w:pos="4320"/>
+        </w:tabs>
+        <w:ind w:left="4320" w:hanging="360"/>
+      </w:pPr>
+      <w:rPr>
+        <w:rFonts w:ascii="Wingdings" w:hAnsi="Wingdings" w:hint="default"/>
+        <w:sz w:val="20"/>
+      </w:rPr>
+    </w:lvl>
+    <w:lvl w:ilvl="6" w:tentative="1">
+      <w:start w:val="1"/>
+      <w:numFmt w:val="bullet"/>
+      <w:lvlText w:val=""/>
+      <w:lvlJc w:val="left"/>
+      <w:pPr>
+        <w:tabs>
+          <w:tab w:val="num" w:pos="5040"/>
+        </w:tabs>
+        <w:ind w:left="5040" w:hanging="360"/>
+      </w:pPr>
+      <w:rPr>
+        <w:rFonts w:ascii="Wingdings" w:hAnsi="Wingdings" w:hint="default"/>
+        <w:sz w:val="20"/>
+      </w:rPr>
+    </w:lvl>
+    <w:lvl w:ilvl="7" w:tentative="1">
+      <w:start w:val="1"/>
+      <w:numFmt w:val="bullet"/>
+      <w:lvlText w:val=""/>
+      <w:lvlJc w:val="left"/>
+      <w:pPr>
+        <w:tabs>
+          <w:tab w:val="num" w:pos="5760"/>
+        </w:tabs>
+        <w:ind w:left="5760" w:hanging="360"/>
+      </w:pPr>
+      <w:rPr>
+        <w:rFonts w:ascii="Wingdings" w:hAnsi="Wingdings" w:hint="default"/>
+        <w:sz w:val="20"/>
+      </w:rPr>
+    </w:lvl>
+    <w:lvl w:ilvl="8" w:tentative="1">
+      <w:start w:val="1"/>
+      <w:numFmt w:val="bullet"/>
+      <w:lvlText w:val=""/>
+      <w:lvlJc w:val="left"/>
+      <w:pPr>
+        <w:tabs>
+          <w:tab w:val="num" w:pos="6480"/>
+        </w:tabs>
+        <w:ind w:left="6480" w:hanging="360"/>
+      </w:pPr>
+      <w:rPr>
+        <w:rFonts w:ascii="Wingdings" w:hAnsi="Wingdings" w:hint="default"/>
+        <w:sz w:val="20"/>
+      </w:rPr>
+    </w:lvl>
+  </w:abstractNum>
+  <w:abstractNum w:abstractNumId="28" w15:restartNumberingAfterBreak="0">
     <w:nsid w:val="7D0C1A80"/>
     <w:multiLevelType w:val="hybridMultilevel"/>
     <w:tmpl w:val="A8EC0076"/>
@@ -4857,109 +7740,133 @@
     </w:lvl>
   </w:abstractNum>
   <w:num w:numId="1" w16cid:durableId="304553297">
+    <w:abstractNumId w:val="26"/>
+  </w:num>
+  <w:num w:numId="2" w16cid:durableId="1882478643">
+    <w:abstractNumId w:val="26"/>
+  </w:num>
+  <w:num w:numId="3" w16cid:durableId="30349367">
+    <w:abstractNumId w:val="26"/>
+  </w:num>
+  <w:num w:numId="4" w16cid:durableId="930357992">
+    <w:abstractNumId w:val="13"/>
+  </w:num>
+  <w:num w:numId="5" w16cid:durableId="1197932993">
+    <w:abstractNumId w:val="13"/>
+  </w:num>
+  <w:num w:numId="6" w16cid:durableId="302081468">
+    <w:abstractNumId w:val="13"/>
+  </w:num>
+  <w:num w:numId="7" w16cid:durableId="702750098">
+    <w:abstractNumId w:val="13"/>
+  </w:num>
+  <w:num w:numId="8" w16cid:durableId="771171081">
+    <w:abstractNumId w:val="13"/>
+  </w:num>
+  <w:num w:numId="9" w16cid:durableId="1129475450">
+    <w:abstractNumId w:val="13"/>
+  </w:num>
+  <w:num w:numId="10" w16cid:durableId="124545220">
+    <w:abstractNumId w:val="13"/>
+  </w:num>
+  <w:num w:numId="11" w16cid:durableId="1398285491">
+    <w:abstractNumId w:val="13"/>
+  </w:num>
+  <w:num w:numId="12" w16cid:durableId="1763987956">
+    <w:abstractNumId w:val="14"/>
+  </w:num>
+  <w:num w:numId="13" w16cid:durableId="1191185016">
+    <w:abstractNumId w:val="11"/>
+  </w:num>
+  <w:num w:numId="14" w16cid:durableId="476606224">
     <w:abstractNumId w:val="20"/>
   </w:num>
-  <w:num w:numId="2" w16cid:durableId="1882478643">
-    <w:abstractNumId w:val="20"/>
-  </w:num>
-  <w:num w:numId="3" w16cid:durableId="30349367">
-    <w:abstractNumId w:val="20"/>
-  </w:num>
-  <w:num w:numId="4" w16cid:durableId="930357992">
-    <w:abstractNumId w:val="11"/>
-  </w:num>
-  <w:num w:numId="5" w16cid:durableId="1197932993">
-    <w:abstractNumId w:val="11"/>
-  </w:num>
-  <w:num w:numId="6" w16cid:durableId="302081468">
-    <w:abstractNumId w:val="11"/>
-  </w:num>
-  <w:num w:numId="7" w16cid:durableId="702750098">
-    <w:abstractNumId w:val="11"/>
-  </w:num>
-  <w:num w:numId="8" w16cid:durableId="771171081">
-    <w:abstractNumId w:val="11"/>
-  </w:num>
-  <w:num w:numId="9" w16cid:durableId="1129475450">
-    <w:abstractNumId w:val="11"/>
-  </w:num>
-  <w:num w:numId="10" w16cid:durableId="124545220">
-    <w:abstractNumId w:val="11"/>
-  </w:num>
-  <w:num w:numId="11" w16cid:durableId="1398285491">
-    <w:abstractNumId w:val="11"/>
-  </w:num>
-  <w:num w:numId="12" w16cid:durableId="1763987956">
-    <w:abstractNumId w:val="12"/>
-  </w:num>
-  <w:num w:numId="13" w16cid:durableId="1191185016">
-    <w:abstractNumId w:val="9"/>
-  </w:num>
-  <w:num w:numId="14" w16cid:durableId="476606224">
-    <w:abstractNumId w:val="15"/>
-  </w:num>
   <w:num w:numId="15" w16cid:durableId="970787967">
-    <w:abstractNumId w:val="11"/>
+    <w:abstractNumId w:val="13"/>
   </w:num>
   <w:num w:numId="16" w16cid:durableId="237205446">
-    <w:abstractNumId w:val="11"/>
+    <w:abstractNumId w:val="13"/>
   </w:num>
   <w:num w:numId="17" w16cid:durableId="64690565">
-    <w:abstractNumId w:val="11"/>
+    <w:abstractNumId w:val="13"/>
   </w:num>
   <w:num w:numId="18" w16cid:durableId="1614246464">
-    <w:abstractNumId w:val="17"/>
+    <w:abstractNumId w:val="22"/>
   </w:num>
   <w:num w:numId="19" w16cid:durableId="1152407734">
-    <w:abstractNumId w:val="11"/>
+    <w:abstractNumId w:val="13"/>
   </w:num>
   <w:num w:numId="20" w16cid:durableId="341321023">
-    <w:abstractNumId w:val="2"/>
+    <w:abstractNumId w:val="3"/>
   </w:num>
   <w:num w:numId="21" w16cid:durableId="411657708">
-    <w:abstractNumId w:val="21"/>
+    <w:abstractNumId w:val="28"/>
   </w:num>
   <w:num w:numId="22" w16cid:durableId="518666765">
-    <w:abstractNumId w:val="14"/>
+    <w:abstractNumId w:val="19"/>
   </w:num>
   <w:num w:numId="23" w16cid:durableId="994842166">
-    <w:abstractNumId w:val="19"/>
+    <w:abstractNumId w:val="25"/>
   </w:num>
   <w:num w:numId="24" w16cid:durableId="620108154">
-    <w:abstractNumId w:val="4"/>
+    <w:abstractNumId w:val="5"/>
   </w:num>
   <w:num w:numId="25" w16cid:durableId="308557164">
-    <w:abstractNumId w:val="6"/>
+    <w:abstractNumId w:val="8"/>
   </w:num>
   <w:num w:numId="26" w16cid:durableId="272371642">
-    <w:abstractNumId w:val="7"/>
+    <w:abstractNumId w:val="9"/>
   </w:num>
   <w:num w:numId="27" w16cid:durableId="388577097">
     <w:abstractNumId w:val="0"/>
   </w:num>
   <w:num w:numId="28" w16cid:durableId="1549948324">
-    <w:abstractNumId w:val="8"/>
+    <w:abstractNumId w:val="10"/>
   </w:num>
   <w:num w:numId="29" w16cid:durableId="1895192519">
-    <w:abstractNumId w:val="5"/>
+    <w:abstractNumId w:val="7"/>
   </w:num>
   <w:num w:numId="30" w16cid:durableId="107087720">
-    <w:abstractNumId w:val="10"/>
+    <w:abstractNumId w:val="12"/>
   </w:num>
   <w:num w:numId="31" w16cid:durableId="2024167844">
-    <w:abstractNumId w:val="13"/>
+    <w:abstractNumId w:val="16"/>
   </w:num>
   <w:num w:numId="32" w16cid:durableId="1284966802">
-    <w:abstractNumId w:val="3"/>
+    <w:abstractNumId w:val="4"/>
   </w:num>
   <w:num w:numId="33" w16cid:durableId="1292126719">
-    <w:abstractNumId w:val="18"/>
+    <w:abstractNumId w:val="24"/>
   </w:num>
   <w:num w:numId="34" w16cid:durableId="53243239">
     <w:abstractNumId w:val="1"/>
   </w:num>
   <w:num w:numId="35" w16cid:durableId="2120486855">
-    <w:abstractNumId w:val="16"/>
+    <w:abstractNumId w:val="21"/>
+  </w:num>
+  <w:num w:numId="36" w16cid:durableId="76172326">
+    <w:abstractNumId w:val="13"/>
+  </w:num>
+  <w:num w:numId="37" w16cid:durableId="157623314">
+    <w:abstractNumId w:val="6"/>
+  </w:num>
+  <w:num w:numId="38" w16cid:durableId="38556862">
+    <w:abstractNumId w:val="2"/>
+  </w:num>
+  <w:num w:numId="39" w16cid:durableId="2021157861">
+    <w:abstractNumId w:val="17"/>
+  </w:num>
+  <w:num w:numId="40" w16cid:durableId="1579707971">
+    <w:abstractNumId w:val="23"/>
+  </w:num>
+  <w:num w:numId="41" w16cid:durableId="1451045139">
+    <w:abstractNumId w:val="15"/>
+  </w:num>
+  <w:num w:numId="42" w16cid:durableId="910041906">
+    <w:abstractNumId w:val="18"/>
+  </w:num>
+  <w:num w:numId="43" w16cid:durableId="1591965332">
+    <w:abstractNumId w:val="27"/>
   </w:num>
 </w:numbering>
 </file>
@@ -5364,7 +8271,7 @@
   <w:style w:type="paragraph" w:default="1" w:styleId="Normal">
     <w:name w:val="Normal"/>
     <w:qFormat/>
-    <w:rsid w:val="004D2DAC"/>
+    <w:rsid w:val="008E6332"/>
     <w:pPr>
       <w:spacing w:after="0" w:line="276" w:lineRule="auto"/>
     </w:pPr>
@@ -5462,7 +8369,7 @@
     <w:uiPriority w:val="9"/>
     <w:unhideWhenUsed/>
     <w:qFormat/>
-    <w:rsid w:val="0024400F"/>
+    <w:rsid w:val="005E42C9"/>
     <w:pPr>
       <w:keepNext/>
       <w:keepLines/>
@@ -5476,6 +8383,7 @@
       <w:rFonts w:ascii="Aptos" w:eastAsiaTheme="majorEastAsia" w:hAnsi="Aptos" w:cstheme="majorBidi"/>
       <w:iCs/>
       <w:color w:val="2F5496" w:themeColor="accent1" w:themeShade="BF"/>
+      <w:sz w:val="24"/>
     </w:rPr>
   </w:style>
   <w:style w:type="paragraph" w:styleId="Heading5">
@@ -5608,7 +8516,6 @@
   <w:style w:type="character" w:default="1" w:styleId="DefaultParagraphFont">
     <w:name w:val="Default Paragraph Font"/>
     <w:uiPriority w:val="1"/>
-    <w:semiHidden/>
     <w:unhideWhenUsed/>
   </w:style>
   <w:style w:type="table" w:default="1" w:styleId="TableNormal">
@@ -5685,12 +8592,13 @@
     <w:basedOn w:val="DefaultParagraphFont"/>
     <w:link w:val="Heading4"/>
     <w:uiPriority w:val="9"/>
-    <w:rsid w:val="0024400F"/>
+    <w:rsid w:val="005E42C9"/>
     <w:rPr>
       <w:rFonts w:ascii="Aptos" w:eastAsiaTheme="majorEastAsia" w:hAnsi="Aptos" w:cstheme="majorBidi"/>
       <w:iCs/>
       <w:color w:val="2F5496" w:themeColor="accent1" w:themeShade="BF"/>
       <w:kern w:val="0"/>
+      <w:sz w:val="24"/>
       <w:lang w:val="fr"/>
       <w14:ligatures w14:val="none"/>
     </w:rPr>

</xml_diff>